<commit_message>
Diverse modification following Respiratory Care comments
</commit_message>
<xml_diff>
--- a/DOCS/Respiratory data analysis software.docx
+++ b/DOCS/Respiratory data analysis software.docx
@@ -1,6 +1,6 @@
 
 <file path=word/document.xml><?xml version="1.0" encoding="utf-8"?>
-<w:document xmlns:wpc="http://schemas.microsoft.com/office/word/2010/wordprocessingCanvas" xmlns:mc="http://schemas.openxmlformats.org/markup-compatibility/2006" xmlns:o="urn:schemas-microsoft-com:office:office" xmlns:r="http://schemas.openxmlformats.org/officeDocument/2006/relationships" xmlns:m="http://schemas.openxmlformats.org/officeDocument/2006/math" xmlns:v="urn:schemas-microsoft-com:vml" xmlns:wp14="http://schemas.microsoft.com/office/word/2010/wordprocessingDrawing" xmlns:wp="http://schemas.openxmlformats.org/drawingml/2006/wordprocessingDrawing" xmlns:w10="urn:schemas-microsoft-com:office:word" xmlns:w="http://schemas.openxmlformats.org/wordprocessingml/2006/main" xmlns:w14="http://schemas.microsoft.com/office/word/2010/wordml" xmlns:wpg="http://schemas.microsoft.com/office/word/2010/wordprocessingGroup" xmlns:wpi="http://schemas.microsoft.com/office/word/2010/wordprocessingInk" xmlns:wne="http://schemas.microsoft.com/office/word/2006/wordml" xmlns:wps="http://schemas.microsoft.com/office/word/2010/wordprocessingShape" mc:Ignorable="w14 wp14">
+<w:document xmlns:ve="http://schemas.openxmlformats.org/markup-compatibility/2006" xmlns:o="urn:schemas-microsoft-com:office:office" xmlns:r="http://schemas.openxmlformats.org/officeDocument/2006/relationships" xmlns:m="http://schemas.openxmlformats.org/officeDocument/2006/math" xmlns:v="urn:schemas-microsoft-com:vml" xmlns:wp="http://schemas.openxmlformats.org/drawingml/2006/wordprocessingDrawing" xmlns:w10="urn:schemas-microsoft-com:office:word" xmlns:w="http://schemas.openxmlformats.org/wordprocessingml/2006/main" xmlns:wne="http://schemas.microsoft.com/office/word/2006/wordml">
   <w:body>
     <w:sdt>
       <w:sdtPr>
@@ -10,7 +10,6 @@
           <w:docPartUnique/>
         </w:docPartObj>
       </w:sdtPr>
-      <w:sdtEndPr/>
       <w:sdtContent>
         <w:p>
           <w:r>
@@ -24,7 +23,7 @@
                   <w:txbxContent>
                     <w:tbl>
                       <w:tblPr>
-                        <w:tblStyle w:val="TableGrid"/>
+                        <w:tblStyle w:val="Grilledutableau"/>
                         <w:tblW w:w="5000" w:type="pct"/>
                         <w:jc w:val="center"/>
                         <w:tblBorders>
@@ -35,7 +34,7 @@
                           <w:insideH w:val="none" w:sz="0" w:space="0" w:color="auto"/>
                           <w:insideV w:val="none" w:sz="0" w:space="0" w:color="auto"/>
                         </w:tblBorders>
-                        <w:tblLook w:val="04A0" w:firstRow="1" w:lastRow="0" w:firstColumn="1" w:lastColumn="0" w:noHBand="0" w:noVBand="1"/>
+                        <w:tblLook w:val="04A0"/>
                       </w:tblPr>
                       <w:tblGrid>
                         <w:gridCol w:w="2908"/>
@@ -58,7 +57,7 @@
                           </w:tcPr>
                           <w:p>
                             <w:pPr>
-                              <w:pStyle w:val="NoSpacing"/>
+                              <w:pStyle w:val="Sansinterligne"/>
                               <w:rPr>
                                 <w:rFonts w:asciiTheme="majorHAnsi" w:hAnsiTheme="majorHAnsi"/>
                                 <w:color w:val="525A7D" w:themeColor="accent1" w:themeShade="BF"/>
@@ -79,7 +78,6 @@
                                 <w:dataBinding w:prefixMappings="xmlns:ns0='http://schemas.openxmlformats.org/package/2006/metadata/core-properties' xmlns:ns1='http://purl.org/dc/elements/1.1/'" w:xpath="/ns0:coreProperties[1]/ns1:title[1]" w:storeItemID="{6C3C8BC8-F283-45AE-878A-BAB7291924A1}"/>
                                 <w:text/>
                               </w:sdtPr>
-                              <w:sdtEndPr/>
                               <w:sdtContent>
                                 <w:r>
                                   <w:rPr>
@@ -96,7 +94,7 @@
                           </w:p>
                           <w:p>
                             <w:pPr>
-                              <w:pStyle w:val="NoSpacing"/>
+                              <w:pStyle w:val="Sansinterligne"/>
                               <w:spacing w:before="80" w:after="80"/>
                             </w:pPr>
                             <w:sdt>
@@ -111,7 +109,6 @@
                                 <w:dataBinding w:prefixMappings="xmlns:ns0='http://schemas.openxmlformats.org/package/2006/metadata/core-properties' xmlns:ns1='http://purl.org/dc/elements/1.1/'" w:xpath="/ns0:coreProperties[1]/ns1:subject[1]" w:storeItemID="{6C3C8BC8-F283-45AE-878A-BAB7291924A1}"/>
                                 <w:text/>
                               </w:sdtPr>
-                              <w:sdtEndPr/>
                               <w:sdtContent>
                                 <w:r>
                                   <w:rPr>
@@ -140,7 +137,7 @@
                           </w:tcPr>
                           <w:p>
                             <w:pPr>
-                              <w:pStyle w:val="NoSpacing"/>
+                              <w:pStyle w:val="Sansinterligne"/>
                             </w:pPr>
                           </w:p>
                         </w:tc>
@@ -157,7 +154,7 @@
                           </w:tcPr>
                           <w:p>
                             <w:pPr>
-                              <w:pStyle w:val="NoSpacing"/>
+                              <w:pStyle w:val="Sansinterligne"/>
                             </w:pPr>
                             <w:sdt>
                               <w:sdtPr>
@@ -170,7 +167,6 @@
                                 <w:dataBinding w:prefixMappings="xmlns:ns0='http://schemas.openxmlformats.org/package/2006/metadata/core-properties' xmlns:ns1='http://purl.org/dc/elements/1.1/'" w:xpath="/ns0:coreProperties[1]/ns1:creator[1]" w:storeItemID="{6C3C8BC8-F283-45AE-878A-BAB7291924A1}"/>
                                 <w:text/>
                               </w:sdtPr>
-                              <w:sdtEndPr/>
                               <w:sdtContent>
                                 <w:r>
                                   <w:rPr>
@@ -178,18 +174,8 @@
                                     <w:sz w:val="24"/>
                                     <w:lang w:val="en-GB"/>
                                   </w:rPr>
-                                  <w:t xml:space="preserve">Louis </w:t>
+                                  <w:t>Louis Mayaud</w:t>
                                 </w:r>
-                                <w:proofErr w:type="spellStart"/>
-                                <w:r>
-                                  <w:rPr>
-                                    <w:color w:val="9FB8CD" w:themeColor="accent2"/>
-                                    <w:sz w:val="24"/>
-                                    <w:lang w:val="en-GB"/>
-                                  </w:rPr>
-                                  <w:t>Mayaud</w:t>
-                                </w:r>
-                                <w:proofErr w:type="spellEnd"/>
                               </w:sdtContent>
                             </w:sdt>
                           </w:p>
@@ -200,7 +186,7 @@
                           </w:tcPr>
                           <w:p>
                             <w:pPr>
-                              <w:pStyle w:val="NoSpacing"/>
+                              <w:pStyle w:val="Sansinterligne"/>
                             </w:pPr>
                             <w:sdt>
                               <w:sdtPr>
@@ -209,27 +195,12 @@
                                 <w:dataBinding w:prefixMappings="xmlns:ns0='http://schemas.openxmlformats.org/officeDocument/2006/extended-properties'" w:xpath="/ns0:Properties[1]/ns0:Company[1]" w:storeItemID="{6668398D-A668-4E3E-A5EB-62B293D839F1}"/>
                                 <w:text/>
                               </w:sdtPr>
-                              <w:sdtEndPr/>
                               <w:sdtContent>
                                 <w:r>
                                   <w:rPr>
                                     <w:lang w:val="en-GB"/>
                                   </w:rPr>
-                                  <w:t xml:space="preserve">CICIT – </w:t>
-                                </w:r>
-                                <w:proofErr w:type="spellStart"/>
-                                <w:r>
-                                  <w:rPr>
-                                    <w:lang w:val="en-GB"/>
-                                  </w:rPr>
-                                  <w:t>Hopital</w:t>
-                                </w:r>
-                                <w:proofErr w:type="spellEnd"/>
-                                <w:r>
-                                  <w:rPr>
-                                    <w:lang w:val="en-GB"/>
-                                  </w:rPr>
-                                  <w:t xml:space="preserve"> Raymond Poincare</w:t>
+                                  <w:t>CICIT – Hopital Raymond Poincare</w:t>
                                 </w:r>
                               </w:sdtContent>
                             </w:sdt>
@@ -243,7 +214,7 @@
                           </w:tcPr>
                           <w:p>
                             <w:pPr>
-                              <w:pStyle w:val="NoSpacing"/>
+                              <w:pStyle w:val="Sansinterligne"/>
                               <w:jc w:val="right"/>
                             </w:pPr>
                             <w:r>
@@ -269,7 +240,7 @@
                           </w:tcPr>
                           <w:p>
                             <w:pPr>
-                              <w:pStyle w:val="NoSpacing"/>
+                              <w:pStyle w:val="Sansinterligne"/>
                             </w:pPr>
                           </w:p>
                         </w:tc>
@@ -279,7 +250,7 @@
                           </w:tcPr>
                           <w:p>
                             <w:pPr>
-                              <w:pStyle w:val="NoSpacing"/>
+                              <w:pStyle w:val="Sansinterligne"/>
                             </w:pPr>
                             <w:sdt>
                               <w:sdtPr>
@@ -293,7 +264,6 @@
                                   <w:calendar w:val="gregorian"/>
                                 </w:date>
                               </w:sdtPr>
-                              <w:sdtEndPr/>
                               <w:sdtContent>
                                 <w:r>
                                   <w:t>1/27/2012</w:t>
@@ -309,7 +279,7 @@
                           </w:tcPr>
                           <w:p>
                             <w:pPr>
-                              <w:pStyle w:val="NoSpacing"/>
+                              <w:pStyle w:val="Sansinterligne"/>
                             </w:pPr>
                           </w:p>
                         </w:tc>
@@ -325,7 +295,7 @@
                           </w:tcPr>
                           <w:p>
                             <w:pPr>
-                              <w:pStyle w:val="NoSpacing"/>
+                              <w:pStyle w:val="Sansinterligne"/>
                             </w:pPr>
                           </w:p>
                         </w:tc>
@@ -359,7 +329,7 @@
                       <w:r>
                         <w:rPr>
                           <w:noProof/>
-                          <w:lang w:val="en-GB" w:eastAsia="en-GB"/>
+                          <w:lang w:val="fr-FR" w:eastAsia="fr-FR"/>
                         </w:rPr>
                         <w:drawing>
                           <wp:inline distT="0" distB="0" distL="0" distR="0">
@@ -377,7 +347,7 @@
                                     </pic:cNvPicPr>
                                   </pic:nvPicPr>
                                   <pic:blipFill>
-                                    <a:blip r:embed="rId10"/>
+                                    <a:blip r:embed="rId9"/>
                                     <a:stretch>
                                       <a:fillRect/>
                                     </a:stretch>
@@ -411,6 +381,9 @@
             </w:pict>
           </w:r>
           <w:r>
+            <w:t>ONLINE SUPPLEMENTARY MATERIAL</w:t>
+          </w:r>
+          <w:r>
             <w:br w:type="page"/>
           </w:r>
         </w:p>
@@ -427,11 +400,10 @@
         <w:dataBinding w:prefixMappings="xmlns:ns0='http://purl.org/dc/elements/1.1/' xmlns:ns1='http://schemas.openxmlformats.org/package/2006/metadata/core-properties' " w:xpath="/ns1:coreProperties[1]/ns0:title[1]" w:storeItemID="{6C3C8BC8-F283-45AE-878A-BAB7291924A1}"/>
         <w:text/>
       </w:sdtPr>
-      <w:sdtEndPr/>
       <w:sdtContent>
         <w:p>
           <w:pPr>
-            <w:pStyle w:val="Title"/>
+            <w:pStyle w:val="Titre"/>
             <w:rPr>
               <w:lang w:val="en-GB"/>
             </w:rPr>
@@ -453,11 +425,10 @@
         <w:dataBinding w:prefixMappings="xmlns:ns0='http://purl.org/dc/elements/1.1/' xmlns:ns1='http://schemas.openxmlformats.org/package/2006/metadata/core-properties' " w:xpath="/ns1:coreProperties[1]/ns0:subject[1]" w:storeItemID="{6C3C8BC8-F283-45AE-878A-BAB7291924A1}"/>
         <w:text/>
       </w:sdtPr>
-      <w:sdtEndPr/>
       <w:sdtContent>
         <w:p>
           <w:pPr>
-            <w:pStyle w:val="Subtitle"/>
+            <w:pStyle w:val="Sous-titre"/>
             <w:rPr>
               <w:rFonts w:asciiTheme="minorHAnsi" w:hAnsiTheme="minorHAnsi" w:cs="Times New Roman"/>
               <w:color w:val="000000" w:themeColor="text1"/>
@@ -476,7 +447,7 @@
     </w:sdt>
     <w:p>
       <w:pPr>
-        <w:pStyle w:val="Heading1"/>
+        <w:pStyle w:val="Titre1"/>
         <w:rPr>
           <w:lang w:val="en-GB"/>
         </w:rPr>
@@ -580,16 +551,8 @@
         <w:rPr>
           <w:lang w:val="en-GB"/>
         </w:rPr>
-        <w:t xml:space="preserve">Estimation of </w:t>
-      </w:r>
-      <w:proofErr w:type="spellStart"/>
-      <w:r>
-        <w:rPr>
-          <w:lang w:val="en-GB"/>
-        </w:rPr>
-        <w:t>AutoPEEP</w:t>
-      </w:r>
-      <w:proofErr w:type="spellEnd"/>
+        <w:t>Estimation of AutoPEEP</w:t>
+      </w:r>
     </w:p>
     <w:p>
       <w:pPr>
@@ -663,7 +626,7 @@
     </w:p>
     <w:p>
       <w:pPr>
-        <w:pStyle w:val="Heading1"/>
+        <w:pStyle w:val="Titre1"/>
         <w:rPr>
           <w:lang w:val="en-GB"/>
         </w:rPr>
@@ -677,7 +640,7 @@
     </w:p>
     <w:p>
       <w:pPr>
-        <w:pStyle w:val="Heading2"/>
+        <w:pStyle w:val="Titre2"/>
         <w:rPr>
           <w:lang w:val="en-GB"/>
         </w:rPr>
@@ -707,7 +670,6 @@
         </w:rPr>
         <w:t xml:space="preserve"> simple 5th order band-pass </w:t>
       </w:r>
-      <w:proofErr w:type="spellStart"/>
       <w:r>
         <w:rPr>
           <w:lang w:val="en-GB"/>
@@ -718,14 +680,7 @@
         <w:rPr>
           <w:lang w:val="en-GB"/>
         </w:rPr>
-        <w:t>heblychev</w:t>
-      </w:r>
-      <w:proofErr w:type="spellEnd"/>
-      <w:r>
-        <w:rPr>
-          <w:lang w:val="en-GB"/>
-        </w:rPr>
-        <w:t xml:space="preserve"> filter</w:t>
+        <w:t>heblychev filter</w:t>
       </w:r>
       <w:r>
         <w:rPr>
@@ -832,7 +787,7 @@
     </w:p>
     <w:p>
       <w:pPr>
-        <w:pStyle w:val="Heading3"/>
+        <w:pStyle w:val="Titre3"/>
         <w:rPr>
           <w:lang w:val="en-GB"/>
         </w:rPr>
@@ -866,21 +821,7 @@
         <w:rPr>
           <w:lang w:val="en-GB"/>
         </w:rPr>
-        <w:t xml:space="preserve"> analysis on, we have applied the following rules to discard incoherent and/or </w:t>
-      </w:r>
-      <w:proofErr w:type="spellStart"/>
-      <w:r>
-        <w:rPr>
-          <w:lang w:val="en-GB"/>
-        </w:rPr>
-        <w:t>artefacted</w:t>
-      </w:r>
-      <w:proofErr w:type="spellEnd"/>
-      <w:r>
-        <w:rPr>
-          <w:lang w:val="en-GB"/>
-        </w:rPr>
-        <w:t xml:space="preserve"> periods</w:t>
+        <w:t xml:space="preserve"> analysis on, we have applied the following rules to discard incoherent and/or artefacted periods</w:t>
       </w:r>
       <w:r>
         <w:rPr>
@@ -891,7 +832,7 @@
     </w:p>
     <w:p>
       <w:pPr>
-        <w:pStyle w:val="ListParagraph"/>
+        <w:pStyle w:val="Paragraphedeliste"/>
         <w:numPr>
           <w:ilvl w:val="0"/>
           <w:numId w:val="27"/>
@@ -915,7 +856,7 @@
     </w:p>
     <w:p>
       <w:pPr>
-        <w:pStyle w:val="ListParagraph"/>
+        <w:pStyle w:val="Paragraphedeliste"/>
         <w:numPr>
           <w:ilvl w:val="0"/>
           <w:numId w:val="27"/>
@@ -994,7 +935,7 @@
     </w:p>
     <w:p>
       <w:pPr>
-        <w:pStyle w:val="ListParagraph"/>
+        <w:pStyle w:val="Paragraphedeliste"/>
         <w:numPr>
           <w:ilvl w:val="0"/>
           <w:numId w:val="27"/>
@@ -1019,35 +960,7 @@
         <w:rPr>
           <w:lang w:val="en-GB"/>
         </w:rPr>
-        <w:t>data point (</w:t>
-      </w:r>
-      <w:proofErr w:type="spellStart"/>
-      <w:r>
-        <w:rPr>
-          <w:lang w:val="en-GB"/>
-        </w:rPr>
-        <w:t>Pes</w:t>
-      </w:r>
-      <w:proofErr w:type="spellEnd"/>
-      <w:r>
-        <w:rPr>
-          <w:lang w:val="en-GB"/>
-        </w:rPr>
-        <w:t xml:space="preserve">, </w:t>
-      </w:r>
-      <w:proofErr w:type="spellStart"/>
-      <w:r>
-        <w:rPr>
-          <w:lang w:val="en-GB"/>
-        </w:rPr>
-        <w:t>Pga</w:t>
-      </w:r>
-      <w:proofErr w:type="spellEnd"/>
-      <w:r>
-        <w:rPr>
-          <w:lang w:val="en-GB"/>
-        </w:rPr>
-        <w:t xml:space="preserve"> or Paw) </w:t>
+        <w:t xml:space="preserve">data point (Pes, Pga or Paw) </w:t>
       </w:r>
       <w:r>
         <w:rPr>
@@ -1089,7 +1002,7 @@
     </w:p>
     <w:p>
       <w:pPr>
-        <w:pStyle w:val="ListParagraph"/>
+        <w:pStyle w:val="Paragraphedeliste"/>
         <w:numPr>
           <w:ilvl w:val="0"/>
           <w:numId w:val="27"/>
@@ -1326,7 +1239,7 @@
     </w:p>
     <w:p>
       <w:pPr>
-        <w:pStyle w:val="Heading3"/>
+        <w:pStyle w:val="Titre3"/>
         <w:rPr>
           <w:lang w:val="en-GB"/>
         </w:rPr>
@@ -1379,57 +1292,13 @@
         <w:rPr>
           <w:lang w:val="en-GB"/>
         </w:rPr>
-        <w:t xml:space="preserve"> mean respiratory waveform for Paw, </w:t>
-      </w:r>
-      <w:proofErr w:type="spellStart"/>
-      <w:r>
-        <w:rPr>
-          <w:lang w:val="en-GB"/>
-        </w:rPr>
-        <w:t>Pes</w:t>
-      </w:r>
-      <w:proofErr w:type="spellEnd"/>
-      <w:r>
-        <w:rPr>
-          <w:lang w:val="en-GB"/>
-        </w:rPr>
-        <w:t xml:space="preserve">, </w:t>
-      </w:r>
-      <w:proofErr w:type="spellStart"/>
-      <w:proofErr w:type="gramStart"/>
-      <w:r>
-        <w:rPr>
-          <w:lang w:val="en-GB"/>
-        </w:rPr>
-        <w:t>Pga</w:t>
-      </w:r>
-      <w:proofErr w:type="spellEnd"/>
-      <w:proofErr w:type="gramEnd"/>
-      <w:r>
-        <w:rPr>
-          <w:lang w:val="en-GB"/>
-        </w:rPr>
-        <w:t xml:space="preserve"> and Flow. </w:t>
-      </w:r>
-      <w:r>
-        <w:rPr>
-          <w:lang w:val="en-GB"/>
-        </w:rPr>
-        <w:t xml:space="preserve">The process of averaging the periods, as we know, will improve the Signal to Noise </w:t>
-      </w:r>
-      <w:proofErr w:type="spellStart"/>
-      <w:r>
-        <w:rPr>
-          <w:lang w:val="en-GB"/>
-        </w:rPr>
-        <w:t>Ration</w:t>
-      </w:r>
-      <w:proofErr w:type="spellEnd"/>
-      <w:r>
-        <w:rPr>
-          <w:lang w:val="en-GB"/>
-        </w:rPr>
-        <w:t xml:space="preserve"> (SNR), in particularly by reducing the relative energy of asynchronous noise sources like EKG. Finally, new signals</w:t>
+        <w:t xml:space="preserve"> mean respiratory waveform for Paw, Pes, Pga and Flow. </w:t>
+      </w:r>
+      <w:r>
+        <w:rPr>
+          <w:lang w:val="en-GB"/>
+        </w:rPr>
+        <w:t>The process of averaging the periods, as we know, will improve the Signal to Noise Ration (SNR), in particularly by reducing the relative energy of asynchronous noise sources like EKG. Finally, new signals</w:t>
       </w:r>
       <w:r>
         <w:rPr>
@@ -1515,14 +1384,12 @@
           <w:lang w:val="en-GB"/>
         </w:rPr>
       </w:pPr>
-      <w:proofErr w:type="spellStart"/>
       <w:r>
         <w:rPr>
           <w:lang w:val="en-GB"/>
         </w:rPr>
         <w:t>Pdia</w:t>
       </w:r>
-      <w:proofErr w:type="spellEnd"/>
       <w:r>
         <w:rPr>
           <w:b/>
@@ -1552,21 +1419,7 @@
         <w:rPr>
           <w:lang w:val="en-GB"/>
         </w:rPr>
-        <w:t xml:space="preserve">as </w:t>
-      </w:r>
-      <w:proofErr w:type="spellStart"/>
-      <w:r>
-        <w:rPr>
-          <w:lang w:val="en-GB"/>
-        </w:rPr>
-        <w:t>Pga</w:t>
-      </w:r>
-      <w:proofErr w:type="spellEnd"/>
-      <w:r>
-        <w:rPr>
-          <w:lang w:val="en-GB"/>
-        </w:rPr>
-        <w:t xml:space="preserve"> </w:t>
+        <w:t xml:space="preserve">as Pga </w:t>
       </w:r>
       <w:r>
         <w:rPr>
@@ -1592,88 +1445,38 @@
           <w:lang w:val="en-GB"/>
         </w:rPr>
       </w:pPr>
-      <w:proofErr w:type="spellStart"/>
-      <w:r>
-        <w:rPr>
-          <w:lang w:val="en-GB"/>
-        </w:rPr>
-        <w:t>Plung</w:t>
-      </w:r>
-      <w:proofErr w:type="spellEnd"/>
-      <w:r>
-        <w:rPr>
-          <w:lang w:val="en-GB"/>
-        </w:rPr>
-        <w:t xml:space="preserve"> is defined as Paw minus </w:t>
-      </w:r>
-      <w:proofErr w:type="spellStart"/>
-      <w:r>
-        <w:rPr>
-          <w:lang w:val="en-GB"/>
-        </w:rPr>
-        <w:t>Pes</w:t>
-      </w:r>
-      <w:proofErr w:type="spellEnd"/>
-      <w:r>
-        <w:rPr>
-          <w:lang w:val="en-GB"/>
-        </w:rPr>
-        <w:t xml:space="preserve"> </w:t>
-      </w:r>
-    </w:p>
-    <w:p>
-      <w:pPr>
-        <w:pStyle w:val="Heading3"/>
-        <w:rPr>
-          <w:lang w:val="en-GB"/>
-        </w:rPr>
-      </w:pPr>
-      <w:r>
-        <w:rPr>
-          <w:lang w:val="en-GB"/>
-        </w:rPr>
-        <w:t>Chest Wall Compliance (</w:t>
-      </w:r>
-      <w:proofErr w:type="spellStart"/>
-      <w:r>
-        <w:rPr>
-          <w:lang w:val="en-GB"/>
-        </w:rPr>
-        <w:t>Ccw</w:t>
-      </w:r>
-      <w:proofErr w:type="spellEnd"/>
-      <w:r>
-        <w:rPr>
-          <w:lang w:val="en-GB"/>
-        </w:rPr>
-        <w:t>)</w:t>
-      </w:r>
-    </w:p>
-    <w:p>
-      <w:pPr>
-        <w:rPr>
-          <w:lang w:val="en-GB"/>
-        </w:rPr>
-      </w:pPr>
-      <w:r>
-        <w:rPr>
-          <w:lang w:val="en-GB"/>
-        </w:rPr>
-        <w:t xml:space="preserve">Measurement of the </w:t>
-      </w:r>
-      <w:proofErr w:type="spellStart"/>
-      <w:r>
-        <w:rPr>
-          <w:lang w:val="en-GB"/>
-        </w:rPr>
-        <w:t>Ccw</w:t>
-      </w:r>
-      <w:proofErr w:type="spellEnd"/>
-      <w:r>
-        <w:rPr>
-          <w:lang w:val="en-GB"/>
-        </w:rPr>
-        <w:t xml:space="preserve">, used to compute the elastic work of breathings, requires mechanical </w:t>
+      <w:r>
+        <w:rPr>
+          <w:lang w:val="en-GB"/>
+        </w:rPr>
+        <w:t xml:space="preserve">Plung is defined as Paw minus Pes </w:t>
+      </w:r>
+    </w:p>
+    <w:p>
+      <w:pPr>
+        <w:pStyle w:val="Titre3"/>
+        <w:rPr>
+          <w:lang w:val="en-GB"/>
+        </w:rPr>
+      </w:pPr>
+      <w:r>
+        <w:rPr>
+          <w:lang w:val="en-GB"/>
+        </w:rPr>
+        <w:t>Chest Wall Compliance (Ccw)</w:t>
+      </w:r>
+    </w:p>
+    <w:p>
+      <w:pPr>
+        <w:rPr>
+          <w:lang w:val="en-GB"/>
+        </w:rPr>
+      </w:pPr>
+      <w:r>
+        <w:rPr>
+          <w:lang w:val="en-GB"/>
+        </w:rPr>
+        <w:t xml:space="preserve">Measurement of the Ccw, used to compute the elastic work of breathings, requires mechanical </w:t>
       </w:r>
       <w:r>
         <w:rPr>
@@ -1685,41 +1488,13 @@
         <w:rPr>
           <w:lang w:val="en-GB"/>
         </w:rPr>
-        <w:t xml:space="preserve"> and </w:t>
-      </w:r>
-      <w:proofErr w:type="spellStart"/>
-      <w:r>
-        <w:rPr>
-          <w:lang w:val="en-GB"/>
-        </w:rPr>
-        <w:t>curarisation</w:t>
-      </w:r>
-      <w:proofErr w:type="spellEnd"/>
-      <w:r>
-        <w:rPr>
-          <w:lang w:val="en-GB"/>
-        </w:rPr>
-        <w:t xml:space="preserve"> of the patient, which is an undesirable and quite often </w:t>
-      </w:r>
-      <w:proofErr w:type="spellStart"/>
-      <w:r>
-        <w:rPr>
-          <w:lang w:val="en-GB"/>
-        </w:rPr>
-        <w:t>conte</w:t>
-      </w:r>
-      <w:r>
-        <w:rPr>
-          <w:lang w:val="en-GB"/>
-        </w:rPr>
-        <w:t>r</w:t>
-      </w:r>
-      <w:proofErr w:type="spellEnd"/>
-      <w:r>
-        <w:rPr>
-          <w:lang w:val="en-GB"/>
-        </w:rPr>
-        <w:t>-indicated</w:t>
+        <w:t xml:space="preserve"> and curarisation of the patient, which is an undesirable and quite often conte</w:t>
+      </w:r>
+      <w:r>
+        <w:rPr>
+          <w:lang w:val="en-GB"/>
+        </w:rPr>
+        <w:t>r-indicated</w:t>
       </w:r>
       <w:r>
         <w:rPr>
@@ -1781,19 +1556,11 @@
           <w:lang w:val="en-GB"/>
         </w:rPr>
       </w:pPr>
-      <w:proofErr w:type="spellStart"/>
-      <w:r>
-        <w:rPr>
-          <w:lang w:val="en-GB"/>
-        </w:rPr>
-        <w:t>Heigth</w:t>
-      </w:r>
-      <w:proofErr w:type="spellEnd"/>
-      <w:r>
-        <w:rPr>
-          <w:lang w:val="en-GB"/>
-        </w:rPr>
-        <w:t xml:space="preserve"> (in </w:t>
+      <w:r>
+        <w:rPr>
+          <w:lang w:val="en-GB"/>
+        </w:rPr>
+        <w:t xml:space="preserve">Heigth (in </w:t>
       </w:r>
       <w:r>
         <w:rPr>
@@ -1846,33 +1613,11 @@
         </w:rPr>
         <w:t xml:space="preserve">The </w:t>
       </w:r>
-      <w:proofErr w:type="spellStart"/>
-      <w:r>
-        <w:rPr>
-          <w:lang w:val="en-GB"/>
-        </w:rPr>
-        <w:t>Ccw</w:t>
-      </w:r>
-      <w:proofErr w:type="spellEnd"/>
-      <w:r>
-        <w:rPr>
-          <w:lang w:val="en-GB"/>
-        </w:rPr>
-        <w:t xml:space="preserve"> will be expressed as 4% of the </w:t>
-      </w:r>
-      <w:proofErr w:type="spellStart"/>
-      <w:r>
-        <w:rPr>
-          <w:lang w:val="en-GB"/>
-        </w:rPr>
-        <w:t>Intrisic</w:t>
-      </w:r>
-      <w:proofErr w:type="spellEnd"/>
-      <w:r>
-        <w:rPr>
-          <w:lang w:val="en-GB"/>
-        </w:rPr>
-        <w:t xml:space="preserve"> Vital Capacity (</w:t>
+      <w:r>
+        <w:rPr>
+          <w:lang w:val="en-GB"/>
+        </w:rPr>
+        <w:t>Ccw will be expressed as 4% of the Intrisic Vital Capacity (</w:t>
       </w:r>
       <w:r>
         <w:rPr>
@@ -2003,8 +1748,8 @@
             <v:path o:extrusionok="f" gradientshapeok="t" o:connecttype="rect"/>
             <o:lock v:ext="edit" aspectratio="t"/>
           </v:shapetype>
-          <v:shape id="_x0000_i1025" type="#_x0000_t75" style="width:156.1pt;height:14pt">
-            <v:imagedata r:id="rId11" o:title=""/>
+          <v:shape id="_x0000_i1025" type="#_x0000_t75" style="width:156.35pt;height:13.7pt">
+            <v:imagedata r:id="rId10" o:title=""/>
           </v:shape>
         </w:pict>
       </w:r>
@@ -2032,8 +1777,8 @@
           <w:lang w:val="en-GB"/>
         </w:rPr>
         <w:pict>
-          <v:shape id="_x0000_i1026" type="#_x0000_t75" style="width:156.1pt;height:14pt">
-            <v:imagedata r:id="rId12" o:title=""/>
+          <v:shape id="_x0000_i1026" type="#_x0000_t75" style="width:156.35pt;height:13.7pt">
+            <v:imagedata r:id="rId11" o:title=""/>
           </v:shape>
         </w:pict>
       </w:r>
@@ -2053,21 +1798,7 @@
         <w:rPr>
           <w:lang w:val="en-GB"/>
         </w:rPr>
-        <w:t xml:space="preserve">Teenagers (A&lt;18 </w:t>
-      </w:r>
-      <w:proofErr w:type="spellStart"/>
-      <w:r>
-        <w:rPr>
-          <w:lang w:val="en-GB"/>
-        </w:rPr>
-        <w:t>y.o</w:t>
-      </w:r>
-      <w:proofErr w:type="spellEnd"/>
-      <w:r>
-        <w:rPr>
-          <w:lang w:val="en-GB"/>
-        </w:rPr>
-        <w:t>. and S&gt;150cm)</w:t>
+        <w:t>Teenagers (A&lt;18 y.o. and S&gt;150cm)</w:t>
       </w:r>
     </w:p>
     <w:p>
@@ -2095,8 +1826,8 @@
           <w:lang w:val="en-GB"/>
         </w:rPr>
         <w:pict>
-          <v:shape id="_x0000_i1027" type="#_x0000_t75" style="width:93.65pt;height:14pt">
-            <v:imagedata r:id="rId13" o:title=""/>
+          <v:shape id="_x0000_i1027" type="#_x0000_t75" style="width:93.95pt;height:13.7pt">
+            <v:imagedata r:id="rId12" o:title=""/>
           </v:shape>
         </w:pict>
       </w:r>
@@ -2126,8 +1857,8 @@
           <w:lang w:val="en-GB"/>
         </w:rPr>
         <w:pict>
-          <v:shape id="_x0000_i1028" type="#_x0000_t75" style="width:84.1pt;height:14pt">
-            <v:imagedata r:id="rId14" o:title=""/>
+          <v:shape id="_x0000_i1028" type="#_x0000_t75" style="width:84.35pt;height:13.7pt">
+            <v:imagedata r:id="rId13" o:title=""/>
           </v:shape>
         </w:pict>
       </w:r>
@@ -2147,21 +1878,7 @@
         <w:rPr>
           <w:lang w:val="en-GB"/>
         </w:rPr>
-        <w:t xml:space="preserve">Children (A&lt;18 </w:t>
-      </w:r>
-      <w:proofErr w:type="spellStart"/>
-      <w:r>
-        <w:rPr>
-          <w:lang w:val="en-GB"/>
-        </w:rPr>
-        <w:t>y.o</w:t>
-      </w:r>
-      <w:proofErr w:type="spellEnd"/>
-      <w:r>
-        <w:rPr>
-          <w:lang w:val="en-GB"/>
-        </w:rPr>
-        <w:t>. and S&lt;150cm)</w:t>
+        <w:t>Children (A&lt;18 y.o. and S&lt;150cm)</w:t>
       </w:r>
     </w:p>
     <w:p>
@@ -2189,8 +1906,8 @@
           <w:lang w:val="en-GB"/>
         </w:rPr>
         <w:pict>
-          <v:shape id="_x0000_i1029" type="#_x0000_t75" style="width:99.4pt;height:14pt">
-            <v:imagedata r:id="rId15" o:title=""/>
+          <v:shape id="_x0000_i1029" type="#_x0000_t75" style="width:99.45pt;height:13.7pt">
+            <v:imagedata r:id="rId14" o:title=""/>
           </v:shape>
         </w:pict>
       </w:r>
@@ -2220,8 +1937,8 @@
           <w:lang w:val="en-GB"/>
         </w:rPr>
         <w:pict>
-          <v:shape id="_x0000_i1030" type="#_x0000_t75" style="width:99.4pt;height:14pt">
-            <v:imagedata r:id="rId16" o:title=""/>
+          <v:shape id="_x0000_i1030" type="#_x0000_t75" style="width:99.45pt;height:13.7pt">
+            <v:imagedata r:id="rId15" o:title=""/>
           </v:shape>
         </w:pict>
       </w:r>
@@ -2252,7 +1969,7 @@
     </w:p>
     <w:p>
       <w:pPr>
-        <w:pStyle w:val="Heading2"/>
+        <w:pStyle w:val="Titre2"/>
         <w:ind w:left="0"/>
         <w:rPr>
           <w:lang w:val="en-GB"/>
@@ -2276,10 +1993,10 @@
       <w:r>
         <w:rPr>
           <w:noProof/>
-          <w:lang w:val="en-GB" w:eastAsia="en-GB"/>
+          <w:lang w:val="fr-FR" w:eastAsia="fr-FR"/>
         </w:rPr>
         <w:drawing>
-          <wp:inline distT="0" distB="0" distL="0" distR="0" wp14:anchorId="2744366D" wp14:editId="7EE8BE99">
+          <wp:inline distT="0" distB="0" distL="0" distR="0">
             <wp:extent cx="5928360" cy="2720975"/>
             <wp:effectExtent l="0" t="0" r="0" b="0"/>
             <wp:docPr id="41" name="Picture 41" descr="::::Downloads:CampbellDiagramme (1).png"/>
@@ -2296,7 +2013,7 @@
                     </pic:cNvPicPr>
                   </pic:nvPicPr>
                   <pic:blipFill>
-                    <a:blip r:embed="rId17"/>
+                    <a:blip r:embed="rId16" cstate="print"/>
                     <a:srcRect/>
                     <a:stretch>
                       <a:fillRect/>
@@ -2327,7 +2044,7 @@
     </w:p>
     <w:p>
       <w:pPr>
-        <w:pStyle w:val="Caption"/>
+        <w:pStyle w:val="Lgende"/>
         <w:rPr>
           <w:szCs w:val="16"/>
           <w:lang w:val="en-GB"/>
@@ -2438,7 +2155,6 @@
         </w:rPr>
         <w:t xml:space="preserve"> </w:t>
       </w:r>
-      <w:proofErr w:type="gramStart"/>
       <w:r>
         <w:rPr>
           <w:szCs w:val="16"/>
@@ -2451,735 +2167,661 @@
           <w:szCs w:val="16"/>
           <w:lang w:val="en-GB"/>
         </w:rPr>
-        <w:t>ynamic</w:t>
-      </w:r>
-      <w:proofErr w:type="gramEnd"/>
+        <w:t>ynamic lung compliance (</w:t>
+      </w:r>
       <w:r>
         <w:rPr>
           <w:szCs w:val="16"/>
           <w:lang w:val="en-GB"/>
         </w:rPr>
-        <w:t xml:space="preserve"> lung compliance (</w:t>
+        <w:t>green</w:t>
       </w:r>
       <w:r>
         <w:rPr>
           <w:szCs w:val="16"/>
           <w:lang w:val="en-GB"/>
         </w:rPr>
-        <w:t>green</w:t>
+        <w:t xml:space="preserve">). </w:t>
       </w:r>
       <w:r>
         <w:rPr>
           <w:szCs w:val="16"/>
           <w:lang w:val="en-GB"/>
         </w:rPr>
-        <w:t xml:space="preserve">). </w:t>
+        <w:t xml:space="preserve"> (Right) Time plots for airflow (top), diaphragmatic (middle) and eosophageal (bottom) pressures.</w:t>
+      </w:r>
+    </w:p>
+    <w:p>
+      <w:pPr>
+        <w:rPr>
+          <w:lang w:val="en-GB"/>
+        </w:rPr>
+      </w:pPr>
+    </w:p>
+    <w:p>
+      <w:pPr>
+        <w:pStyle w:val="Titre3"/>
+        <w:rPr>
+          <w:lang w:val="en-GB"/>
+        </w:rPr>
+      </w:pPr>
+      <w:r>
+        <w:rPr>
+          <w:lang w:val="en-GB"/>
+        </w:rPr>
+        <w:t>Volume correction</w:t>
+      </w:r>
+    </w:p>
+    <w:p>
+      <w:pPr>
+        <w:pStyle w:val="Titre4"/>
+        <w:rPr>
+          <w:lang w:val="en-GB"/>
+        </w:rPr>
+      </w:pPr>
+      <w:r>
+        <w:rPr>
+          <w:lang w:val="en-GB"/>
+        </w:rPr>
+        <w:t xml:space="preserve">Leak </w:t>
+      </w:r>
+      <w:r>
+        <w:rPr>
+          <w:lang w:val="en-GB"/>
+        </w:rPr>
+        <w:t>correction:</w:t>
+      </w:r>
+      <w:r>
+        <w:rPr>
+          <w:lang w:val="en-GB"/>
+        </w:rPr>
+        <w:t xml:space="preserve"> </w:t>
+      </w:r>
+    </w:p>
+    <w:p>
+      <w:pPr>
+        <w:rPr>
+          <w:lang w:val="en-GB"/>
+        </w:rPr>
+      </w:pPr>
+      <w:r>
+        <w:rPr>
+          <w:lang w:val="en-GB"/>
+        </w:rPr>
+        <w:t>D</w:t>
+      </w:r>
+      <w:r>
+        <w:rPr>
+          <w:lang w:val="en-GB"/>
+        </w:rPr>
+        <w:t>ifference between the inspiratory and ex</w:t>
+      </w:r>
+      <w:r>
+        <w:rPr>
+          <w:lang w:val="en-GB"/>
+        </w:rPr>
+        <w:t>piratory volumes is expected to be below 3</w:t>
+      </w:r>
+      <w:r>
+        <w:rPr>
+          <w:lang w:val="en-GB"/>
+        </w:rPr>
+        <w:t xml:space="preserve">0% </w:t>
+      </w:r>
+      <w:r>
+        <w:rPr>
+          <w:lang w:val="en-GB"/>
+        </w:rPr>
+        <w:t xml:space="preserve">for each cycle </w:t>
+      </w:r>
+      <w:r>
+        <w:rPr>
+          <w:lang w:val="en-GB"/>
+        </w:rPr>
+        <w:t xml:space="preserve">since respiratory </w:t>
+      </w:r>
+      <w:r>
+        <w:rPr>
+          <w:lang w:val="en-GB"/>
+        </w:rPr>
+        <w:t>periods</w:t>
+      </w:r>
+      <w:r>
+        <w:rPr>
+          <w:lang w:val="en-GB"/>
+        </w:rPr>
+        <w:t xml:space="preserve"> with obvious </w:t>
+      </w:r>
+      <w:r>
+        <w:rPr>
+          <w:lang w:val="en-GB"/>
+        </w:rPr>
+        <w:t>airway</w:t>
+      </w:r>
+      <w:r>
+        <w:rPr>
+          <w:lang w:val="en-GB"/>
+        </w:rPr>
+        <w:t xml:space="preserve"> leak</w:t>
+      </w:r>
+      <w:r>
+        <w:rPr>
+          <w:lang w:val="en-GB"/>
+        </w:rPr>
+        <w:t>s</w:t>
+      </w:r>
+      <w:r>
+        <w:rPr>
+          <w:lang w:val="en-GB"/>
+        </w:rPr>
+        <w:t xml:space="preserve"> </w:t>
+      </w:r>
+      <w:r>
+        <w:rPr>
+          <w:lang w:val="en-GB"/>
+        </w:rPr>
+        <w:t xml:space="preserve">have been removed </w:t>
+      </w:r>
+      <w:r>
+        <w:rPr>
+          <w:lang w:val="en-GB"/>
+        </w:rPr>
+        <w:t xml:space="preserve">from </w:t>
+      </w:r>
+      <w:r>
+        <w:rPr>
+          <w:lang w:val="en-GB"/>
+        </w:rPr>
+        <w:t xml:space="preserve">further </w:t>
+      </w:r>
+      <w:r>
+        <w:rPr>
+          <w:lang w:val="en-GB"/>
+        </w:rPr>
+        <w:t xml:space="preserve">analysis. </w:t>
+      </w:r>
+      <w:r>
+        <w:rPr>
+          <w:lang w:val="en-GB"/>
+        </w:rPr>
+        <w:t xml:space="preserve">Minor differences might still exist at a single cycle level but would not make any sense </w:t>
+      </w:r>
+      <w:r>
+        <w:rPr>
+          <w:lang w:val="en-GB"/>
+        </w:rPr>
+        <w:t xml:space="preserve">from the physiological point of view </w:t>
+      </w:r>
+      <w:r>
+        <w:rPr>
+          <w:lang w:val="en-GB"/>
+        </w:rPr>
+        <w:t>for the average respiratory</w:t>
+      </w:r>
+      <w:r>
+        <w:rPr>
+          <w:lang w:val="en-GB"/>
+        </w:rPr>
+        <w:t xml:space="preserve"> cycle</w:t>
+      </w:r>
+      <w:r>
+        <w:rPr>
+          <w:lang w:val="en-GB"/>
+        </w:rPr>
+        <w:t>. In o</w:t>
+      </w:r>
+      <w:r>
+        <w:rPr>
+          <w:lang w:val="en-GB"/>
+        </w:rPr>
+        <w:t xml:space="preserve">rder to discard from the signal what is likely to be errors </w:t>
+      </w:r>
+      <w:r>
+        <w:rPr>
+          <w:lang w:val="en-GB"/>
+        </w:rPr>
+        <w:t>f</w:t>
+      </w:r>
+      <w:r>
+        <w:rPr>
+          <w:lang w:val="en-GB"/>
+        </w:rPr>
+        <w:t>rom</w:t>
+      </w:r>
+      <w:r>
+        <w:rPr>
+          <w:lang w:val="en-GB"/>
+        </w:rPr>
+        <w:t xml:space="preserve"> calibration</w:t>
+      </w:r>
+      <w:r>
+        <w:rPr>
+          <w:lang w:val="en-GB"/>
+        </w:rPr>
+        <w:t xml:space="preserve"> of sensors, we have corrected remaining "leaks" in volume signal with the following </w:t>
+      </w:r>
+      <w:r>
+        <w:rPr>
+          <w:lang w:val="en-GB"/>
+        </w:rPr>
+        <w:t>slope</w:t>
+      </w:r>
+      <w:r>
+        <w:rPr>
+          <w:lang w:val="en-GB"/>
+        </w:rPr>
+        <w:t>:</w:t>
+      </w:r>
+    </w:p>
+    <w:p>
+      <w:pPr>
+        <w:jc w:val="center"/>
+        <w:rPr>
+          <w:lang w:val="en-GB"/>
+        </w:rPr>
+      </w:pPr>
+      <w:r>
+        <w:rPr>
+          <w:position w:val="-30"/>
+          <w:lang w:val="en-GB"/>
+        </w:rPr>
+        <w:pict>
+          <v:shape id="_x0000_i1031" type="#_x0000_t75" style="width:139.2pt;height:37.7pt">
+            <v:imagedata r:id="rId17" o:title=""/>
+          </v:shape>
+        </w:pict>
+      </w:r>
+    </w:p>
+    <w:p>
+      <w:pPr>
+        <w:pStyle w:val="Titre4"/>
+        <w:rPr>
+          <w:lang w:val="en-GB"/>
+        </w:rPr>
+      </w:pPr>
+      <w:r>
+        <w:rPr>
+          <w:lang w:val="en-GB"/>
+        </w:rPr>
+        <w:t>Volume Offset</w:t>
+      </w:r>
+      <w:r>
+        <w:rPr>
+          <w:lang w:val="en-GB"/>
+        </w:rPr>
+        <w:t>:</w:t>
+      </w:r>
+    </w:p>
+    <w:p>
+      <w:pPr>
+        <w:spacing w:after="0" w:line="240" w:lineRule="auto"/>
+        <w:rPr>
+          <w:lang w:val="en-GB"/>
+        </w:rPr>
+      </w:pPr>
+      <w:r>
+        <w:rPr>
+          <w:lang w:val="en-GB"/>
+        </w:rPr>
+        <w:t xml:space="preserve">Because integrative of a signal is true for any constant, we have set Voffset to comply with </w:t>
+      </w:r>
+      <w:r>
+        <w:rPr>
+          <w:lang w:val="en-GB"/>
+        </w:rPr>
+        <w:t>the</w:t>
+      </w:r>
+      <w:r>
+        <w:rPr>
+          <w:lang w:val="en-GB"/>
+        </w:rPr>
+        <w:t xml:space="preserve"> AutoPEEP-</w:t>
+      </w:r>
+      <w:r>
+        <w:rPr>
+          <w:lang w:val="en-GB"/>
+        </w:rPr>
+        <w:t>corrected Pressure</w:t>
+      </w:r>
+      <w:r>
+        <w:rPr>
+          <w:lang w:val="en-GB"/>
+        </w:rPr>
+        <w:t xml:space="preserve">-Volume </w:t>
+      </w:r>
+      <w:r>
+        <w:rPr>
+          <w:lang w:val="en-GB"/>
+        </w:rPr>
+        <w:t xml:space="preserve">diagram </w:t>
+      </w:r>
+      <w:r>
+        <w:rPr>
+          <w:lang w:val="en-GB"/>
+        </w:rPr>
+        <w:t>first introduced by</w:t>
+      </w:r>
+      <w:r>
+        <w:rPr>
+          <w:lang w:val="en-GB"/>
+        </w:rPr>
+        <w:t xml:space="preserve"> Campbell [3].</w:t>
+      </w:r>
+      <w:r>
+        <w:rPr>
+          <w:lang w:val="en-GB"/>
+        </w:rPr>
+        <w:t xml:space="preserve"> </w:t>
+      </w:r>
+      <w:r>
+        <w:rPr>
+          <w:lang w:val="en-GB"/>
+        </w:rPr>
+        <w:t xml:space="preserve"> As shown on </w:t>
+      </w:r>
+      <w:r>
+        <w:rPr>
+          <w:lang w:val="en-GB"/>
+        </w:rPr>
+        <w:fldChar w:fldCharType="begin"/>
+      </w:r>
+      <w:r>
+        <w:rPr>
+          <w:lang w:val="en-GB"/>
+        </w:rPr>
+        <w:instrText xml:space="preserve"> REF _Ref240880666 \h </w:instrText>
+      </w:r>
+      <w:r>
+        <w:rPr>
+          <w:lang w:val="en-GB"/>
+        </w:rPr>
+      </w:r>
+      <w:r>
+        <w:rPr>
+          <w:lang w:val="en-GB"/>
+        </w:rPr>
+        <w:fldChar w:fldCharType="separate"/>
       </w:r>
       <w:r>
         <w:rPr>
           <w:szCs w:val="16"/>
           <w:lang w:val="en-GB"/>
         </w:rPr>
-        <w:t xml:space="preserve"> (Right) Time plots for airflow (top), diaphragmatic (middle) and </w:t>
-      </w:r>
-      <w:proofErr w:type="spellStart"/>
-      <w:r>
-        <w:rPr>
+        <w:t xml:space="preserve">Figure </w:t>
+      </w:r>
+      <w:r>
+        <w:rPr>
+          <w:noProof/>
           <w:szCs w:val="16"/>
           <w:lang w:val="en-GB"/>
         </w:rPr>
-        <w:t>eosophageal</w:t>
-      </w:r>
-      <w:proofErr w:type="spellEnd"/>
-      <w:r>
-        <w:rPr>
-          <w:szCs w:val="16"/>
-          <w:lang w:val="en-GB"/>
-        </w:rPr>
-        <w:t xml:space="preserve"> (bottom) pressures.</w:t>
-      </w:r>
-    </w:p>
-    <w:p>
-      <w:pPr>
-        <w:rPr>
-          <w:lang w:val="en-GB"/>
-        </w:rPr>
-      </w:pPr>
-    </w:p>
-    <w:p>
-      <w:pPr>
-        <w:pStyle w:val="Heading3"/>
-        <w:rPr>
-          <w:lang w:val="en-GB"/>
-        </w:rPr>
-      </w:pPr>
-      <w:r>
-        <w:rPr>
-          <w:lang w:val="en-GB"/>
-        </w:rPr>
-        <w:t>Volume correction</w:t>
-      </w:r>
-    </w:p>
-    <w:p>
-      <w:pPr>
-        <w:pStyle w:val="Heading4"/>
-        <w:rPr>
-          <w:lang w:val="en-GB"/>
-        </w:rPr>
-      </w:pPr>
-      <w:r>
-        <w:rPr>
-          <w:lang w:val="en-GB"/>
-        </w:rPr>
-        <w:t xml:space="preserve">Leak </w:t>
-      </w:r>
-      <w:r>
-        <w:rPr>
-          <w:lang w:val="en-GB"/>
-        </w:rPr>
-        <w:t>correction:</w:t>
-      </w:r>
-      <w:r>
-        <w:rPr>
-          <w:lang w:val="en-GB"/>
-        </w:rPr>
-        <w:t xml:space="preserve"> </w:t>
-      </w:r>
-    </w:p>
-    <w:p>
-      <w:pPr>
-        <w:rPr>
-          <w:lang w:val="en-GB"/>
-        </w:rPr>
-      </w:pPr>
-      <w:r>
-        <w:rPr>
-          <w:lang w:val="en-GB"/>
-        </w:rPr>
-        <w:t>D</w:t>
-      </w:r>
-      <w:r>
-        <w:rPr>
-          <w:lang w:val="en-GB"/>
-        </w:rPr>
-        <w:t>ifference between the inspiratory and ex</w:t>
-      </w:r>
-      <w:r>
-        <w:rPr>
-          <w:lang w:val="en-GB"/>
-        </w:rPr>
-        <w:t>piratory volumes is expected to be below 3</w:t>
-      </w:r>
-      <w:r>
-        <w:rPr>
-          <w:lang w:val="en-GB"/>
-        </w:rPr>
-        <w:t xml:space="preserve">0% </w:t>
-      </w:r>
-      <w:r>
-        <w:rPr>
-          <w:lang w:val="en-GB"/>
-        </w:rPr>
-        <w:t xml:space="preserve">for each cycle </w:t>
-      </w:r>
-      <w:r>
-        <w:rPr>
-          <w:lang w:val="en-GB"/>
-        </w:rPr>
-        <w:t xml:space="preserve">since respiratory </w:t>
-      </w:r>
-      <w:r>
-        <w:rPr>
-          <w:lang w:val="en-GB"/>
-        </w:rPr>
-        <w:t>periods</w:t>
-      </w:r>
-      <w:r>
-        <w:rPr>
-          <w:lang w:val="en-GB"/>
-        </w:rPr>
-        <w:t xml:space="preserve"> with obvious </w:t>
-      </w:r>
-      <w:r>
-        <w:rPr>
-          <w:lang w:val="en-GB"/>
-        </w:rPr>
-        <w:t>airway</w:t>
-      </w:r>
-      <w:r>
-        <w:rPr>
-          <w:lang w:val="en-GB"/>
-        </w:rPr>
-        <w:t xml:space="preserve"> leak</w:t>
-      </w:r>
-      <w:r>
-        <w:rPr>
-          <w:lang w:val="en-GB"/>
-        </w:rPr>
-        <w:t>s</w:t>
-      </w:r>
-      <w:r>
-        <w:rPr>
-          <w:lang w:val="en-GB"/>
-        </w:rPr>
-        <w:t xml:space="preserve"> </w:t>
-      </w:r>
-      <w:r>
-        <w:rPr>
-          <w:lang w:val="en-GB"/>
-        </w:rPr>
-        <w:t xml:space="preserve">have been removed </w:t>
-      </w:r>
-      <w:r>
-        <w:rPr>
-          <w:lang w:val="en-GB"/>
-        </w:rPr>
-        <w:t xml:space="preserve">from </w:t>
-      </w:r>
-      <w:r>
-        <w:rPr>
-          <w:lang w:val="en-GB"/>
-        </w:rPr>
-        <w:t xml:space="preserve">further </w:t>
-      </w:r>
-      <w:r>
-        <w:rPr>
-          <w:lang w:val="en-GB"/>
-        </w:rPr>
-        <w:t xml:space="preserve">analysis. </w:t>
-      </w:r>
-      <w:r>
-        <w:rPr>
-          <w:lang w:val="en-GB"/>
-        </w:rPr>
-        <w:t xml:space="preserve">Minor differences might still exist at a single cycle level but would not make any sense </w:t>
-      </w:r>
-      <w:r>
-        <w:rPr>
-          <w:lang w:val="en-GB"/>
-        </w:rPr>
-        <w:t xml:space="preserve">from the physiological point of view </w:t>
-      </w:r>
-      <w:r>
-        <w:rPr>
-          <w:lang w:val="en-GB"/>
-        </w:rPr>
-        <w:t>for the average respiratory</w:t>
-      </w:r>
-      <w:r>
-        <w:rPr>
-          <w:lang w:val="en-GB"/>
-        </w:rPr>
-        <w:t xml:space="preserve"> cycle</w:t>
-      </w:r>
-      <w:r>
-        <w:rPr>
-          <w:lang w:val="en-GB"/>
-        </w:rPr>
-        <w:t>. In o</w:t>
-      </w:r>
-      <w:r>
-        <w:rPr>
-          <w:lang w:val="en-GB"/>
-        </w:rPr>
-        <w:t xml:space="preserve">rder to discard from the signal what is likely to be errors </w:t>
-      </w:r>
-      <w:r>
-        <w:rPr>
-          <w:lang w:val="en-GB"/>
-        </w:rPr>
-        <w:t>f</w:t>
-      </w:r>
-      <w:r>
-        <w:rPr>
-          <w:lang w:val="en-GB"/>
-        </w:rPr>
-        <w:t>rom</w:t>
-      </w:r>
-      <w:r>
-        <w:rPr>
-          <w:lang w:val="en-GB"/>
-        </w:rPr>
-        <w:t xml:space="preserve"> calibration</w:t>
-      </w:r>
-      <w:r>
-        <w:rPr>
-          <w:lang w:val="en-GB"/>
-        </w:rPr>
-        <w:t xml:space="preserve"> of sensors, we have corrected remaining "leaks" in volume signal with the following </w:t>
-      </w:r>
-      <w:r>
-        <w:rPr>
-          <w:lang w:val="en-GB"/>
-        </w:rPr>
-        <w:t>slope</w:t>
-      </w:r>
-      <w:r>
-        <w:rPr>
-          <w:lang w:val="en-GB"/>
-        </w:rPr>
-        <w:t>:</w:t>
-      </w:r>
-    </w:p>
-    <w:p>
-      <w:pPr>
+        <w:t>1</w:t>
+      </w:r>
+      <w:r>
+        <w:rPr>
+          <w:lang w:val="en-GB"/>
+        </w:rPr>
+        <w:fldChar w:fldCharType="end"/>
+      </w:r>
+      <w:r>
+        <w:rPr>
+          <w:lang w:val="en-GB"/>
+        </w:rPr>
+        <w:t xml:space="preserve">, </w:t>
+      </w:r>
+      <w:r>
+        <w:rPr>
+          <w:lang w:val="en-GB"/>
+        </w:rPr>
+        <w:t>dynamic lung compliance</w:t>
+      </w:r>
+      <w:r>
+        <w:rPr>
+          <w:lang w:val="en-GB"/>
+        </w:rPr>
+        <w:t xml:space="preserve"> (CLdyn)</w:t>
+      </w:r>
+      <w:r>
+        <w:rPr>
+          <w:lang w:val="en-GB"/>
+        </w:rPr>
+        <w:t xml:space="preserve"> and chest wall compliance </w:t>
+      </w:r>
+      <w:r>
+        <w:rPr>
+          <w:lang w:val="en-GB"/>
+        </w:rPr>
+        <w:t xml:space="preserve">(Ccw) </w:t>
+      </w:r>
+      <w:r>
+        <w:rPr>
+          <w:lang w:val="en-GB"/>
+        </w:rPr>
+        <w:t>lines are fitted to the begin and the end of the respiratory cycle</w:t>
+      </w:r>
+      <w:r>
+        <w:rPr>
+          <w:lang w:val="en-GB"/>
+        </w:rPr>
+        <w:t>, respectively</w:t>
+      </w:r>
+      <w:r>
+        <w:rPr>
+          <w:lang w:val="en-GB"/>
+        </w:rPr>
+        <w:t>. The intersection of the two compliance lines</w:t>
+      </w:r>
+      <w:r>
+        <w:rPr>
+          <w:lang w:val="en-GB"/>
+        </w:rPr>
+        <w:t>,</w:t>
+      </w:r>
+      <w:r>
+        <w:rPr>
+          <w:lang w:val="en-GB"/>
+        </w:rPr>
+        <w:t xml:space="preserve"> fitted to the abscise axe </w:t>
+      </w:r>
+      <w:r>
+        <w:rPr>
+          <w:lang w:val="en-GB"/>
+        </w:rPr>
+        <w:t>constrains the constant value of the volume offset, according to the following equation:</w:t>
+      </w:r>
+    </w:p>
+    <w:p>
+      <w:pPr>
+        <w:spacing w:after="0" w:line="240" w:lineRule="auto"/>
+        <w:rPr>
+          <w:lang w:val="en-GB"/>
+        </w:rPr>
+      </w:pPr>
+    </w:p>
+    <w:p>
+      <w:pPr>
+        <w:spacing w:after="0" w:line="240" w:lineRule="auto"/>
         <w:jc w:val="center"/>
         <w:rPr>
-          <w:lang w:val="en-GB"/>
-        </w:rPr>
-      </w:pPr>
-      <w:r>
-        <w:rPr>
-          <w:position w:val="-30"/>
-          <w:lang w:val="en-GB"/>
-        </w:rPr>
-        <w:pict>
-          <v:shape id="_x0000_i1031" type="#_x0000_t75" style="width:139.55pt;height:37.6pt">
+          <w:b/>
+          <w:lang w:val="en-GB"/>
+        </w:rPr>
+      </w:pPr>
+      <w:r>
+        <w:rPr>
+          <w:position w:val="-32"/>
+          <w:lang w:val="en-GB"/>
+        </w:rPr>
+        <w:object w:dxaOrig="3260" w:dyaOrig="700">
+          <v:shape id="_x0000_i1032" type="#_x0000_t75" style="width:163.2pt;height:36.35pt" o:ole="">
             <v:imagedata r:id="rId18" o:title=""/>
           </v:shape>
+          <o:OLEObject Type="Embed" ProgID="Equation.3" ShapeID="_x0000_i1032" DrawAspect="Content" ObjectID="_1391619617" r:id="rId19"/>
+        </w:object>
+      </w:r>
+    </w:p>
+    <w:p>
+      <w:pPr>
+        <w:pStyle w:val="Titre3"/>
+        <w:rPr>
+          <w:lang w:val="en-GB"/>
+        </w:rPr>
+      </w:pPr>
+      <w:r>
+        <w:rPr>
+          <w:lang w:val="en-GB"/>
+        </w:rPr>
+        <w:t>Patient’s parameters</w:t>
+      </w:r>
+    </w:p>
+    <w:p>
+      <w:pPr>
+        <w:pStyle w:val="Titre4"/>
+        <w:rPr>
+          <w:lang w:val="en-GB"/>
+        </w:rPr>
+      </w:pPr>
+      <w:r>
+        <w:rPr>
+          <w:lang w:val="en-GB"/>
+        </w:rPr>
+        <w:t>Swings (cmH2O)</w:t>
+      </w:r>
+    </w:p>
+    <w:p>
+      <w:pPr>
+        <w:rPr>
+          <w:lang w:val="en-GB"/>
+        </w:rPr>
+      </w:pPr>
+      <w:r>
+        <w:rPr>
+          <w:lang w:val="en-GB"/>
+        </w:rPr>
+        <w:t xml:space="preserve">Swing values are defined, for each pressure </w:t>
+      </w:r>
+      <w:r>
+        <w:rPr>
+          <w:lang w:val="en-GB"/>
+        </w:rPr>
+        <w:t>component</w:t>
+      </w:r>
+      <w:r>
+        <w:rPr>
+          <w:lang w:val="en-GB"/>
+        </w:rPr>
+        <w:t xml:space="preserve">, as the difference between the maximum value over the respiratory cycle and the value at the beginning of the inspiratory effort.  </w:t>
+      </w:r>
+    </w:p>
+    <w:p>
+      <w:pPr>
+        <w:pStyle w:val="Titre4"/>
+        <w:rPr>
+          <w:lang w:val="en-GB"/>
+        </w:rPr>
+      </w:pPr>
+      <w:r>
+        <w:rPr>
+          <w:lang w:val="en-GB"/>
+        </w:rPr>
+        <w:t>Dynamic lung compliance (L/cmH20)</w:t>
+      </w:r>
+    </w:p>
+    <w:p>
+      <w:pPr>
+        <w:rPr>
+          <w:lang w:val="en-GB"/>
+        </w:rPr>
+      </w:pPr>
+      <w:r>
+        <w:rPr>
+          <w:lang w:val="en-GB"/>
+        </w:rPr>
+        <w:t>The dynamic lung compliance is defined as the ratio of change in volume to change in oesophageal pressure between instant of zero-flow within the same breathing</w:t>
+      </w:r>
+      <w:r>
+        <w:rPr>
+          <w:lang w:val="en-GB"/>
+        </w:rPr>
+        <w:t xml:space="preserve"> as described by</w:t>
+      </w:r>
+      <w:r>
+        <w:rPr>
+          <w:lang w:val="en-GB"/>
+        </w:rPr>
+        <w:t xml:space="preserve"> [4] and is</w:t>
+      </w:r>
+      <w:r>
+        <w:rPr>
+          <w:lang w:val="en-GB"/>
+        </w:rPr>
+        <w:t xml:space="preserve"> therefore computed accordingly by the following equation</w:t>
+      </w:r>
+      <w:r>
+        <w:rPr>
+          <w:lang w:val="en-GB"/>
+        </w:rPr>
+        <w:t>:</w:t>
+      </w:r>
+    </w:p>
+    <w:p>
+      <w:pPr>
+        <w:rPr>
+          <w:lang w:val="en-GB"/>
+        </w:rPr>
+      </w:pPr>
+      <w:r>
+        <w:rPr>
+          <w:lang w:val="en-GB"/>
+        </w:rPr>
+        <w:t xml:space="preserve"> </w:t>
+      </w:r>
+      <w:r>
+        <w:rPr>
+          <w:position w:val="-34"/>
+          <w:lang w:val="en-GB"/>
+        </w:rPr>
+        <w:pict>
+          <v:shape id="_x0000_i1033" type="#_x0000_t75" style="width:182.4pt;height:39.75pt">
+            <v:imagedata r:id="rId20" o:title=""/>
+          </v:shape>
         </w:pict>
       </w:r>
     </w:p>
     <w:p>
       <w:pPr>
-        <w:pStyle w:val="Heading4"/>
-        <w:rPr>
-          <w:lang w:val="en-GB"/>
-        </w:rPr>
-      </w:pPr>
-      <w:r>
-        <w:rPr>
-          <w:lang w:val="en-GB"/>
-        </w:rPr>
-        <w:t>Volume Offset</w:t>
-      </w:r>
-      <w:r>
-        <w:rPr>
-          <w:lang w:val="en-GB"/>
-        </w:rPr>
-        <w:t>:</w:t>
-      </w:r>
-    </w:p>
-    <w:p>
-      <w:pPr>
-        <w:spacing w:after="0" w:line="240" w:lineRule="auto"/>
-        <w:rPr>
-          <w:lang w:val="en-GB"/>
-        </w:rPr>
-      </w:pPr>
-      <w:r>
-        <w:rPr>
-          <w:lang w:val="en-GB"/>
-        </w:rPr>
-        <w:t xml:space="preserve">Because integrative of a signal is true for any constant, we have set </w:t>
-      </w:r>
-      <w:proofErr w:type="spellStart"/>
-      <w:r>
-        <w:rPr>
-          <w:lang w:val="en-GB"/>
-        </w:rPr>
-        <w:t>Voffset</w:t>
-      </w:r>
-      <w:proofErr w:type="spellEnd"/>
-      <w:r>
-        <w:rPr>
-          <w:lang w:val="en-GB"/>
-        </w:rPr>
-        <w:t xml:space="preserve"> to comply with </w:t>
-      </w:r>
-      <w:r>
-        <w:rPr>
-          <w:lang w:val="en-GB"/>
-        </w:rPr>
-        <w:t>the</w:t>
-      </w:r>
-      <w:r>
-        <w:rPr>
-          <w:lang w:val="en-GB"/>
-        </w:rPr>
-        <w:t xml:space="preserve"> </w:t>
-      </w:r>
-      <w:proofErr w:type="spellStart"/>
-      <w:r>
-        <w:rPr>
-          <w:lang w:val="en-GB"/>
-        </w:rPr>
-        <w:t>AutoPEEP</w:t>
-      </w:r>
-      <w:proofErr w:type="spellEnd"/>
-      <w:r>
-        <w:rPr>
-          <w:lang w:val="en-GB"/>
-        </w:rPr>
-        <w:t>-</w:t>
-      </w:r>
-      <w:r>
-        <w:rPr>
-          <w:lang w:val="en-GB"/>
-        </w:rPr>
-        <w:t>corrected Pressure</w:t>
-      </w:r>
-      <w:r>
-        <w:rPr>
-          <w:lang w:val="en-GB"/>
-        </w:rPr>
-        <w:t xml:space="preserve">-Volume </w:t>
-      </w:r>
-      <w:r>
-        <w:rPr>
-          <w:lang w:val="en-GB"/>
-        </w:rPr>
-        <w:t xml:space="preserve">diagram </w:t>
-      </w:r>
-      <w:r>
-        <w:rPr>
-          <w:lang w:val="en-GB"/>
-        </w:rPr>
-        <w:t>first introduced by</w:t>
-      </w:r>
-      <w:r>
-        <w:rPr>
-          <w:lang w:val="en-GB"/>
-        </w:rPr>
-        <w:t xml:space="preserve"> Campbell [3].</w:t>
-      </w:r>
-      <w:r>
-        <w:rPr>
-          <w:lang w:val="en-GB"/>
-        </w:rPr>
-        <w:t xml:space="preserve"> </w:t>
-      </w:r>
-      <w:r>
-        <w:rPr>
-          <w:lang w:val="en-GB"/>
-        </w:rPr>
-        <w:t xml:space="preserve"> As shown on </w:t>
-      </w:r>
-      <w:r>
-        <w:rPr>
-          <w:lang w:val="en-GB"/>
-        </w:rPr>
-        <w:fldChar w:fldCharType="begin"/>
-      </w:r>
-      <w:r>
-        <w:rPr>
-          <w:lang w:val="en-GB"/>
-        </w:rPr>
-        <w:instrText xml:space="preserve"> REF _Ref240880666 \h </w:instrText>
-      </w:r>
-      <w:r>
-        <w:rPr>
-          <w:lang w:val="en-GB"/>
-        </w:rPr>
-      </w:r>
-      <w:r>
-        <w:rPr>
-          <w:lang w:val="en-GB"/>
-        </w:rPr>
-        <w:fldChar w:fldCharType="separate"/>
-      </w:r>
-      <w:r>
-        <w:rPr>
-          <w:szCs w:val="16"/>
-          <w:lang w:val="en-GB"/>
-        </w:rPr>
-        <w:t xml:space="preserve">Figure </w:t>
-      </w:r>
-      <w:r>
-        <w:rPr>
-          <w:noProof/>
-          <w:szCs w:val="16"/>
-          <w:lang w:val="en-GB"/>
-        </w:rPr>
-        <w:t>1</w:t>
-      </w:r>
-      <w:r>
-        <w:rPr>
-          <w:lang w:val="en-GB"/>
-        </w:rPr>
-        <w:fldChar w:fldCharType="end"/>
-      </w:r>
-      <w:r>
-        <w:rPr>
-          <w:lang w:val="en-GB"/>
-        </w:rPr>
-        <w:t xml:space="preserve">, </w:t>
-      </w:r>
-      <w:r>
-        <w:rPr>
-          <w:lang w:val="en-GB"/>
-        </w:rPr>
-        <w:t>dynamic lung compliance</w:t>
-      </w:r>
-      <w:r>
-        <w:rPr>
-          <w:lang w:val="en-GB"/>
-        </w:rPr>
-        <w:t xml:space="preserve"> (</w:t>
-      </w:r>
-      <w:proofErr w:type="spellStart"/>
-      <w:r>
-        <w:rPr>
-          <w:lang w:val="en-GB"/>
-        </w:rPr>
-        <w:t>CLdyn</w:t>
-      </w:r>
-      <w:proofErr w:type="spellEnd"/>
-      <w:r>
-        <w:rPr>
-          <w:lang w:val="en-GB"/>
-        </w:rPr>
-        <w:t>)</w:t>
-      </w:r>
-      <w:r>
-        <w:rPr>
-          <w:lang w:val="en-GB"/>
-        </w:rPr>
-        <w:t xml:space="preserve"> and chest wall compliance </w:t>
-      </w:r>
-      <w:r>
-        <w:rPr>
-          <w:lang w:val="en-GB"/>
-        </w:rPr>
-        <w:t>(</w:t>
-      </w:r>
-      <w:proofErr w:type="spellStart"/>
-      <w:r>
-        <w:rPr>
-          <w:lang w:val="en-GB"/>
-        </w:rPr>
-        <w:t>Ccw</w:t>
-      </w:r>
-      <w:proofErr w:type="spellEnd"/>
-      <w:r>
-        <w:rPr>
-          <w:lang w:val="en-GB"/>
-        </w:rPr>
-        <w:t xml:space="preserve">) </w:t>
-      </w:r>
-      <w:r>
-        <w:rPr>
-          <w:lang w:val="en-GB"/>
-        </w:rPr>
-        <w:t>lines are fitted to the begin and the end of the respiratory cycle</w:t>
-      </w:r>
-      <w:r>
-        <w:rPr>
-          <w:lang w:val="en-GB"/>
-        </w:rPr>
-        <w:t>, respectively</w:t>
-      </w:r>
-      <w:r>
-        <w:rPr>
-          <w:lang w:val="en-GB"/>
-        </w:rPr>
-        <w:t>. The intersection of the two compliance lines</w:t>
-      </w:r>
-      <w:r>
-        <w:rPr>
-          <w:lang w:val="en-GB"/>
-        </w:rPr>
-        <w:t>,</w:t>
-      </w:r>
-      <w:r>
-        <w:rPr>
-          <w:lang w:val="en-GB"/>
-        </w:rPr>
-        <w:t xml:space="preserve"> fitted to the abscise axe </w:t>
-      </w:r>
-      <w:r>
-        <w:rPr>
-          <w:lang w:val="en-GB"/>
-        </w:rPr>
-        <w:t>constrains the constant value of the volume offset, according to the following equation:</w:t>
-      </w:r>
-    </w:p>
-    <w:p>
-      <w:pPr>
-        <w:spacing w:after="0" w:line="240" w:lineRule="auto"/>
-        <w:rPr>
-          <w:lang w:val="en-GB"/>
-        </w:rPr>
-      </w:pPr>
-    </w:p>
-    <w:p>
-      <w:pPr>
-        <w:spacing w:after="0" w:line="240" w:lineRule="auto"/>
-        <w:jc w:val="center"/>
-        <w:rPr>
-          <w:b/>
-          <w:lang w:val="en-GB"/>
-        </w:rPr>
-      </w:pPr>
-      <w:r>
-        <w:rPr>
-          <w:position w:val="-32"/>
-          <w:lang w:val="en-GB"/>
-        </w:rPr>
-        <w:object w:dxaOrig="3260" w:dyaOrig="700">
-          <v:shape id="_x0000_i1032" type="#_x0000_t75" style="width:163.1pt;height:36.3pt" o:ole="">
-            <v:imagedata r:id="rId19" o:title=""/>
-          </v:shape>
-          <o:OLEObject Type="Embed" ProgID="Equation.3" ShapeID="_x0000_i1032" DrawAspect="Content" ObjectID="_1389474045" r:id="rId20"/>
-        </w:object>
-      </w:r>
-    </w:p>
-    <w:p>
-      <w:pPr>
-        <w:pStyle w:val="Heading3"/>
-        <w:rPr>
-          <w:lang w:val="en-GB"/>
-        </w:rPr>
-      </w:pPr>
-      <w:r>
-        <w:rPr>
-          <w:lang w:val="en-GB"/>
-        </w:rPr>
-        <w:t>Patient’s parameters</w:t>
-      </w:r>
-    </w:p>
-    <w:p>
-      <w:pPr>
-        <w:pStyle w:val="Heading4"/>
-        <w:rPr>
-          <w:lang w:val="en-GB"/>
-        </w:rPr>
-      </w:pPr>
-      <w:r>
-        <w:rPr>
-          <w:lang w:val="en-GB"/>
-        </w:rPr>
-        <w:t>Swings (cmH2O)</w:t>
-      </w:r>
-    </w:p>
-    <w:p>
-      <w:pPr>
-        <w:rPr>
-          <w:lang w:val="en-GB"/>
-        </w:rPr>
-      </w:pPr>
-      <w:r>
-        <w:rPr>
-          <w:lang w:val="en-GB"/>
-        </w:rPr>
-        <w:t xml:space="preserve">Swing values are defined, for each pressure </w:t>
-      </w:r>
-      <w:proofErr w:type="spellStart"/>
-      <w:r>
-        <w:rPr>
-          <w:lang w:val="en-GB"/>
-        </w:rPr>
-        <w:t>componant</w:t>
-      </w:r>
-      <w:proofErr w:type="spellEnd"/>
-      <w:r>
-        <w:rPr>
-          <w:lang w:val="en-GB"/>
-        </w:rPr>
-        <w:t xml:space="preserve">, as the difference between the maximum value over the respiratory cycle and the value at the beginning of the inspiratory effort.  </w:t>
-      </w:r>
-    </w:p>
-    <w:p>
-      <w:pPr>
-        <w:pStyle w:val="Heading4"/>
-        <w:rPr>
-          <w:lang w:val="en-GB"/>
-        </w:rPr>
-      </w:pPr>
-      <w:r>
-        <w:rPr>
-          <w:lang w:val="en-GB"/>
-        </w:rPr>
-        <w:t>Dynamic lung compliance (L/cmH20)</w:t>
-      </w:r>
-    </w:p>
-    <w:p>
-      <w:pPr>
-        <w:rPr>
-          <w:lang w:val="en-GB"/>
-        </w:rPr>
-      </w:pPr>
-      <w:r>
-        <w:rPr>
-          <w:lang w:val="en-GB"/>
-        </w:rPr>
-        <w:t>The dynamic lung compliance is defined as the ratio of change in volume to change in oesophageal pressure between instant of zero-flow within the same breathing</w:t>
-      </w:r>
-      <w:r>
-        <w:rPr>
-          <w:lang w:val="en-GB"/>
-        </w:rPr>
-        <w:t xml:space="preserve"> as described by</w:t>
-      </w:r>
-      <w:r>
-        <w:rPr>
-          <w:lang w:val="en-GB"/>
-        </w:rPr>
-        <w:t xml:space="preserve"> [4] and is</w:t>
-      </w:r>
-      <w:r>
-        <w:rPr>
-          <w:lang w:val="en-GB"/>
-        </w:rPr>
-        <w:t xml:space="preserve"> therefore computed accordingly by the following equation</w:t>
-      </w:r>
-      <w:r>
-        <w:rPr>
-          <w:lang w:val="en-GB"/>
-        </w:rPr>
-        <w:t>:</w:t>
-      </w:r>
-    </w:p>
-    <w:p>
-      <w:pPr>
-        <w:rPr>
-          <w:lang w:val="en-GB"/>
-        </w:rPr>
-      </w:pPr>
-      <w:r>
-        <w:rPr>
-          <w:lang w:val="en-GB"/>
-        </w:rPr>
-        <w:t xml:space="preserve"> </w:t>
-      </w:r>
-      <w:r>
-        <w:rPr>
-          <w:position w:val="-34"/>
-          <w:lang w:val="en-GB"/>
+        <w:rPr>
+          <w:lang w:val="en-GB"/>
+        </w:rPr>
+      </w:pPr>
+      <w:r>
+        <w:rPr>
+          <w:lang w:val="en-GB"/>
+        </w:rPr>
+        <w:t xml:space="preserve">where </w:t>
+      </w:r>
+      <w:r>
+        <w:rPr>
+          <w:position w:val="-14"/>
         </w:rPr>
         <w:pict>
-          <v:shape id="_x0000_i1033" type="#_x0000_t75" style="width:182.25pt;height:39.5pt">
+          <v:shape id="_x0000_i1034" type="#_x0000_t75" style="width:30.85pt;height:19.2pt">
             <v:imagedata r:id="rId21" o:title=""/>
           </v:shape>
         </w:pict>
       </w:r>
-    </w:p>
-    <w:p>
-      <w:pPr>
-        <w:rPr>
-          <w:lang w:val="en-GB"/>
-        </w:rPr>
-      </w:pPr>
-      <w:proofErr w:type="gramStart"/>
-      <w:r>
-        <w:rPr>
-          <w:lang w:val="en-GB"/>
-        </w:rPr>
-        <w:t>where</w:t>
-      </w:r>
-      <w:proofErr w:type="gramEnd"/>
-      <w:r>
-        <w:rPr>
-          <w:lang w:val="en-GB"/>
-        </w:rPr>
-        <w:t xml:space="preserve"> </w:t>
+      <w:r>
+        <w:rPr>
+          <w:lang w:val="en-GB"/>
+        </w:rPr>
+        <w:t xml:space="preserve"> and </w:t>
       </w:r>
       <w:r>
         <w:rPr>
           <w:position w:val="-14"/>
         </w:rPr>
         <w:pict>
-          <v:shape id="_x0000_i1034" type="#_x0000_t75" style="width:31.2pt;height:19.1pt">
+          <v:shape id="_x0000_i1035" type="#_x0000_t75" style="width:34.3pt;height:19.2pt">
             <v:imagedata r:id="rId22" o:title=""/>
           </v:shape>
         </w:pict>
@@ -3188,117 +2830,65 @@
         <w:rPr>
           <w:lang w:val="en-GB"/>
         </w:rPr>
-        <w:t xml:space="preserve"> and </w:t>
-      </w:r>
-      <w:r>
+        <w:t xml:space="preserve">stand for </w:t>
+      </w:r>
+      <w:r>
+        <w:rPr>
+          <w:lang w:val="en-GB"/>
+        </w:rPr>
+        <w:t>inspiratory start and stop time</w:t>
+      </w:r>
+      <w:r>
+        <w:rPr>
+          <w:lang w:val="en-GB"/>
+        </w:rPr>
+        <w:t xml:space="preserve">, </w:t>
+      </w:r>
+      <w:r>
+        <w:rPr>
+          <w:lang w:val="en-GB"/>
+        </w:rPr>
+        <w:t>respe</w:t>
+      </w:r>
+      <w:r>
+        <w:rPr>
+          <w:lang w:val="en-GB"/>
+        </w:rPr>
+        <w:t>ctively</w:t>
+      </w:r>
+      <w:r>
+        <w:rPr>
+          <w:lang w:val="en-GB"/>
+        </w:rPr>
+        <w:t>.</w:t>
+      </w:r>
+    </w:p>
+    <w:p>
+      <w:pPr>
+        <w:pStyle w:val="Titre4"/>
+        <w:rPr>
+          <w:lang w:val="en-GB"/>
+        </w:rPr>
+      </w:pPr>
+      <w:r>
+        <w:rPr>
+          <w:lang w:val="en-GB"/>
+        </w:rPr>
+        <w:t>Intrasic post-expiratory pressure (iPEEP - cmH20)</w:t>
+      </w:r>
+    </w:p>
+    <w:p>
+      <w:pPr>
         <w:rPr>
           <w:position w:val="-14"/>
-        </w:rPr>
-        <w:pict>
-          <v:shape id="_x0000_i1035" type="#_x0000_t75" style="width:34.4pt;height:19.1pt">
-            <v:imagedata r:id="rId23" o:title=""/>
-          </v:shape>
-        </w:pict>
-      </w:r>
-      <w:r>
-        <w:rPr>
-          <w:lang w:val="en-GB"/>
-        </w:rPr>
-        <w:t xml:space="preserve">stand for </w:t>
-      </w:r>
-      <w:r>
-        <w:rPr>
-          <w:lang w:val="en-GB"/>
-        </w:rPr>
-        <w:t>inspiratory start and stop time</w:t>
-      </w:r>
-      <w:r>
-        <w:rPr>
-          <w:lang w:val="en-GB"/>
-        </w:rPr>
-        <w:t xml:space="preserve">, </w:t>
-      </w:r>
-      <w:r>
-        <w:rPr>
-          <w:lang w:val="en-GB"/>
-        </w:rPr>
-        <w:t>respe</w:t>
-      </w:r>
-      <w:r>
-        <w:rPr>
-          <w:lang w:val="en-GB"/>
-        </w:rPr>
-        <w:t>ctively</w:t>
-      </w:r>
-      <w:r>
-        <w:rPr>
-          <w:lang w:val="en-GB"/>
-        </w:rPr>
-        <w:t>.</w:t>
-      </w:r>
-    </w:p>
-    <w:p>
-      <w:pPr>
-        <w:pStyle w:val="Heading4"/>
-        <w:rPr>
-          <w:lang w:val="en-GB"/>
-        </w:rPr>
-      </w:pPr>
-      <w:proofErr w:type="spellStart"/>
-      <w:r>
-        <w:rPr>
-          <w:lang w:val="en-GB"/>
-        </w:rPr>
-        <w:t>Intrasic</w:t>
-      </w:r>
-      <w:proofErr w:type="spellEnd"/>
-      <w:r>
-        <w:rPr>
-          <w:lang w:val="en-GB"/>
-        </w:rPr>
-        <w:t xml:space="preserve"> post-expiratory pressure (</w:t>
-      </w:r>
-      <w:proofErr w:type="spellStart"/>
-      <w:r>
-        <w:rPr>
-          <w:lang w:val="en-GB"/>
-        </w:rPr>
-        <w:t>iPEEP</w:t>
-      </w:r>
-      <w:proofErr w:type="spellEnd"/>
-      <w:r>
-        <w:rPr>
-          <w:lang w:val="en-GB"/>
-        </w:rPr>
-        <w:t xml:space="preserve"> - cmH20)</w:t>
-      </w:r>
-    </w:p>
-    <w:p>
-      <w:pPr>
-        <w:rPr>
-          <w:position w:val="-14"/>
-          <w:lang w:val="en-GB"/>
-        </w:rPr>
-      </w:pPr>
-      <w:r>
-        <w:rPr>
-          <w:lang w:val="en-GB"/>
-        </w:rPr>
-        <w:t xml:space="preserve"> The </w:t>
-      </w:r>
-      <w:proofErr w:type="spellStart"/>
-      <w:r>
-        <w:rPr>
-          <w:lang w:val="en-GB"/>
-        </w:rPr>
-        <w:t>AutoPEEP</w:t>
-      </w:r>
-      <w:proofErr w:type="spellEnd"/>
-      <w:r>
-        <w:rPr>
-          <w:lang w:val="en-GB"/>
-        </w:rPr>
-        <w:t xml:space="preserve"> is defined</w:t>
+          <w:lang w:val="en-GB"/>
+        </w:rPr>
+      </w:pPr>
+      <w:r>
+        <w:rPr>
+          <w:lang w:val="en-GB"/>
+        </w:rPr>
+        <w:t xml:space="preserve"> The AutoPEEP is defined</w:t>
       </w:r>
       <w:r>
         <w:rPr>
@@ -3316,49 +2906,7 @@
         <w:rPr>
           <w:lang w:val="en-GB"/>
         </w:rPr>
-        <w:t xml:space="preserve"> and is </w:t>
-      </w:r>
-      <w:proofErr w:type="spellStart"/>
-      <w:r>
-        <w:rPr>
-          <w:lang w:val="en-GB"/>
-        </w:rPr>
-        <w:t>thefore</w:t>
-      </w:r>
-      <w:proofErr w:type="spellEnd"/>
-      <w:r>
-        <w:rPr>
-          <w:lang w:val="en-GB"/>
-        </w:rPr>
-        <w:t xml:space="preserve"> equal to </w:t>
-      </w:r>
-      <w:proofErr w:type="spellStart"/>
-      <w:r>
-        <w:rPr>
-          <w:lang w:val="en-GB"/>
-        </w:rPr>
-        <w:t>Pes</w:t>
-      </w:r>
-      <w:proofErr w:type="spellEnd"/>
-      <w:r>
-        <w:rPr>
-          <w:lang w:val="en-GB"/>
-        </w:rPr>
-        <w:t xml:space="preserve"> at the beginning of the inspiratory effort minus </w:t>
-      </w:r>
-      <w:proofErr w:type="spellStart"/>
-      <w:r>
-        <w:rPr>
-          <w:lang w:val="en-GB"/>
-        </w:rPr>
-        <w:t>Pes</w:t>
-      </w:r>
-      <w:proofErr w:type="spellEnd"/>
-      <w:r>
-        <w:rPr>
-          <w:lang w:val="en-GB"/>
-        </w:rPr>
-        <w:t xml:space="preserve"> et the beginning of the inspiratory flow. </w:t>
+        <w:t xml:space="preserve"> and is thefore equal to Pes at the beginning of the inspiratory effort minus Pes et the beginning of the inspiratory flow. </w:t>
       </w:r>
       <w:r>
         <w:rPr>
@@ -3411,7 +2959,7 @@
     </w:p>
     <w:p>
       <w:pPr>
-        <w:pStyle w:val="Heading4"/>
+        <w:pStyle w:val="Titre4"/>
         <w:rPr>
           <w:lang w:val="en-GB"/>
         </w:rPr>
@@ -3435,19 +2983,11 @@
         </w:rPr>
         <w:t xml:space="preserve">The PTP </w:t>
       </w:r>
-      <w:proofErr w:type="spellStart"/>
-      <w:r>
-        <w:rPr>
-          <w:lang w:val="en-GB"/>
-        </w:rPr>
-        <w:t>esophageal</w:t>
-      </w:r>
-      <w:proofErr w:type="spellEnd"/>
-      <w:r>
-        <w:rPr>
-          <w:lang w:val="en-GB"/>
-        </w:rPr>
-        <w:t xml:space="preserve"> is</w:t>
+      <w:r>
+        <w:rPr>
+          <w:lang w:val="en-GB"/>
+        </w:rPr>
+        <w:t>esophageal is</w:t>
       </w:r>
       <w:r>
         <w:rPr>
@@ -3497,33 +3037,17 @@
         </w:rPr>
         <w:t xml:space="preserve"> </w:t>
       </w:r>
-      <w:proofErr w:type="spellStart"/>
-      <w:r>
-        <w:rPr>
-          <w:lang w:val="en-GB"/>
-        </w:rPr>
-        <w:t>betwenn</w:t>
-      </w:r>
-      <w:proofErr w:type="spellEnd"/>
-      <w:r>
-        <w:rPr>
-          <w:lang w:val="en-GB"/>
-        </w:rPr>
-        <w:t xml:space="preserve"> the beginning of the inspiratory effort and the end of the inspiratory flow. The </w:t>
-      </w:r>
-      <w:proofErr w:type="spellStart"/>
-      <w:r>
-        <w:rPr>
-          <w:lang w:val="en-GB"/>
-        </w:rPr>
-        <w:t>PTPes</w:t>
-      </w:r>
-      <w:proofErr w:type="spellEnd"/>
-      <w:r>
-        <w:rPr>
-          <w:lang w:val="en-GB"/>
-        </w:rPr>
-        <w:t xml:space="preserve"> is shown in red on the right side of the figure 1. Similarly, the diaphragmatic PTP is </w:t>
+      <w:r>
+        <w:rPr>
+          <w:lang w:val="en-GB"/>
+        </w:rPr>
+        <w:t>between</w:t>
+      </w:r>
+      <w:r>
+        <w:rPr>
+          <w:lang w:val="en-GB"/>
+        </w:rPr>
+        <w:t xml:space="preserve"> the beginning of the inspiratory effort and the end of the inspiratory flow. The PTPes is shown in red on the right side of the figure 1. Similarly, the diaphragmatic PTP is </w:t>
       </w:r>
       <w:r>
         <w:rPr>
@@ -3546,7 +3070,7 @@
     </w:p>
     <w:p>
       <w:pPr>
-        <w:pStyle w:val="Heading4"/>
+        <w:pStyle w:val="Titre4"/>
         <w:rPr>
           <w:lang w:val="en-GB"/>
         </w:rPr>
@@ -3638,8 +3162,8 @@
           <w:lang w:val="en-GB"/>
         </w:rPr>
         <w:pict>
-          <v:shape id="_x0000_i1036" type="#_x0000_t75" style="width:24.2pt;height:19.75pt">
-            <v:imagedata r:id="rId24" o:title=""/>
+          <v:shape id="_x0000_i1036" type="#_x0000_t75" style="width:24pt;height:19.9pt">
+            <v:imagedata r:id="rId23" o:title=""/>
           </v:shape>
         </w:pict>
       </w:r>
@@ -3667,8 +3191,8 @@
           <w:lang w:val="en-GB"/>
         </w:rPr>
         <w:pict>
-          <v:shape id="_x0000_i1037" type="#_x0000_t75" style="width:28.65pt;height:19.75pt">
-            <v:imagedata r:id="rId25" o:title=""/>
+          <v:shape id="_x0000_i1037" type="#_x0000_t75" style="width:28.8pt;height:19.9pt">
+            <v:imagedata r:id="rId24" o:title=""/>
           </v:shape>
         </w:pict>
       </w:r>
@@ -3696,8 +3220,8 @@
           <w:lang w:val="en-GB"/>
         </w:rPr>
         <w:pict>
-          <v:shape id="_x0000_i1038" type="#_x0000_t75" style="width:28.65pt;height:19.75pt">
-            <v:imagedata r:id="rId26" o:title=""/>
+          <v:shape id="_x0000_i1038" type="#_x0000_t75" style="width:28.8pt;height:19.9pt">
+            <v:imagedata r:id="rId25" o:title=""/>
           </v:shape>
         </w:pict>
       </w:r>
@@ -3724,10 +3248,9 @@
           <w:position w:val="-12"/>
           <w:lang w:val="en-GB"/>
         </w:rPr>
-        <w:lastRenderedPageBreak/>
         <w:pict>
           <v:shape id="_x0000_i1039" type="#_x0000_t75" style="width:18.5pt;height:18.5pt">
-            <v:imagedata r:id="rId27" o:title=""/>
+            <v:imagedata r:id="rId26" o:title=""/>
           </v:shape>
         </w:pict>
       </w:r>
@@ -3754,71 +3277,72 @@
           <w:position w:val="-16"/>
           <w:lang w:val="en-GB"/>
         </w:rPr>
+        <w:lastRenderedPageBreak/>
         <w:pict>
-          <v:shape id="_x0000_i1040" type="#_x0000_t75" style="width:25.5pt;height:19.75pt">
+          <v:shape id="_x0000_i1040" type="#_x0000_t75" style="width:25.35pt;height:19.9pt">
+            <v:imagedata r:id="rId27" o:title=""/>
+          </v:shape>
+        </w:pict>
+      </w:r>
+      <w:r>
+        <w:rPr>
+          <w:lang w:val="en-GB"/>
+        </w:rPr>
+        <w:t>, the expiratory work (3) is defined by the area delimited by the PV curve (blue) and the chest wall compliance line (green)</w:t>
+      </w:r>
+    </w:p>
+    <w:p>
+      <w:pPr>
+        <w:spacing w:after="0" w:line="240" w:lineRule="auto"/>
+        <w:rPr>
+          <w:lang w:val="en-GB"/>
+        </w:rPr>
+      </w:pPr>
+    </w:p>
+    <w:p>
+      <w:pPr>
+        <w:rPr>
+          <w:lang w:val="en-GB"/>
+        </w:rPr>
+      </w:pPr>
+      <w:r>
+        <w:rPr>
+          <w:lang w:val="en-GB"/>
+        </w:rPr>
+        <w:t>Once we have the areas expressed in [L.cmH2</w:t>
+      </w:r>
+      <w:r>
+        <w:rPr>
+          <w:lang w:val="en-GB"/>
+        </w:rPr>
+        <w:t>O</w:t>
+      </w:r>
+      <w:r>
+        <w:rPr>
+          <w:lang w:val="en-GB"/>
+        </w:rPr>
+        <w:t>], we convert them in [J] with the coefficient:</w:t>
+      </w:r>
+    </w:p>
+    <w:p>
+      <w:pPr>
+        <w:jc w:val="center"/>
+        <w:rPr>
+          <w:position w:val="-18"/>
+          <w:lang w:val="en-GB"/>
+        </w:rPr>
+      </w:pPr>
+      <w:r>
+        <w:rPr>
+          <w:position w:val="-18"/>
+          <w:lang w:val="en-GB"/>
+        </w:rPr>
+        <w:pict>
+          <v:shape id="_x0000_i1041" type="#_x0000_t75" style="width:103.55pt;height:30.85pt">
             <v:imagedata r:id="rId28" o:title=""/>
           </v:shape>
         </w:pict>
       </w:r>
-      <w:r>
-        <w:rPr>
-          <w:lang w:val="en-GB"/>
-        </w:rPr>
-        <w:t>, the expiratory work (3) is defined by the area delimited by the PV curve (blue) and the chest wall compliance line (green)</w:t>
-      </w:r>
-    </w:p>
-    <w:p>
-      <w:pPr>
-        <w:spacing w:after="0" w:line="240" w:lineRule="auto"/>
-        <w:rPr>
-          <w:lang w:val="en-GB"/>
-        </w:rPr>
-      </w:pPr>
-    </w:p>
-    <w:p>
-      <w:pPr>
-        <w:rPr>
-          <w:lang w:val="en-GB"/>
-        </w:rPr>
-      </w:pPr>
-      <w:r>
-        <w:rPr>
-          <w:lang w:val="en-GB"/>
-        </w:rPr>
-        <w:t>Once we have the areas expressed in [L.cmH2</w:t>
-      </w:r>
-      <w:r>
-        <w:rPr>
-          <w:lang w:val="en-GB"/>
-        </w:rPr>
-        <w:t>O</w:t>
-      </w:r>
-      <w:r>
-        <w:rPr>
-          <w:lang w:val="en-GB"/>
-        </w:rPr>
-        <w:t>], we convert them in [J] with the coefficient:</w:t>
-      </w:r>
-    </w:p>
-    <w:p>
-      <w:pPr>
-        <w:jc w:val="center"/>
-        <w:rPr>
-          <w:position w:val="-18"/>
-          <w:lang w:val="en-GB"/>
-        </w:rPr>
-      </w:pPr>
-      <w:r>
-        <w:rPr>
-          <w:position w:val="-18"/>
-          <w:lang w:val="en-GB"/>
-        </w:rPr>
-        <w:pict>
-          <v:shape id="_x0000_i1041" type="#_x0000_t75" style="width:103.2pt;height:31.2pt">
-            <v:imagedata r:id="rId29" o:title=""/>
-          </v:shape>
-        </w:pict>
-      </w:r>
     </w:p>
     <w:p>
       <w:pPr>
@@ -3835,7 +3359,7 @@
     </w:p>
     <w:p>
       <w:pPr>
-        <w:pStyle w:val="Heading4"/>
+        <w:pStyle w:val="Titre4"/>
         <w:rPr>
           <w:lang w:val="en-GB"/>
         </w:rPr>
@@ -3877,8 +3401,8 @@
           <w:lang w:val="en-GB"/>
         </w:rPr>
         <w:pict>
-          <v:shape id="_x0000_i1042" type="#_x0000_t75" style="width:21.05pt;height:19.1pt">
-            <v:imagedata r:id="rId30" o:title=""/>
+          <v:shape id="_x0000_i1042" type="#_x0000_t75" style="width:21.25pt;height:19.2pt">
+            <v:imagedata r:id="rId29" o:title=""/>
           </v:shape>
         </w:pict>
       </w:r>
@@ -3906,8 +3430,8 @@
           <w:lang w:val="en-GB"/>
         </w:rPr>
         <w:pict>
-          <v:shape id="_x0000_i1043" type="#_x0000_t75" style="width:19.1pt;height:19.1pt">
-            <v:imagedata r:id="rId31" o:title=""/>
+          <v:shape id="_x0000_i1043" type="#_x0000_t75" style="width:19.2pt;height:19.2pt">
+            <v:imagedata r:id="rId30" o:title=""/>
           </v:shape>
         </w:pict>
       </w:r>
@@ -3935,8 +3459,8 @@
           <w:lang w:val="en-GB"/>
         </w:rPr>
         <w:pict>
-          <v:shape id="_x0000_i1044" type="#_x0000_t75" style="width:17.2pt;height:18.5pt">
-            <v:imagedata r:id="rId32" o:title=""/>
+          <v:shape id="_x0000_i1044" type="#_x0000_t75" style="width:17.15pt;height:18.5pt">
+            <v:imagedata r:id="rId31" o:title=""/>
           </v:shape>
         </w:pict>
       </w:r>
@@ -3964,8 +3488,8 @@
           <w:lang w:val="en-GB"/>
         </w:rPr>
         <w:pict>
-          <v:shape id="_x0000_i1045" type="#_x0000_t75" style="width:12.1pt;height:15.3pt">
-            <v:imagedata r:id="rId33" o:title=""/>
+          <v:shape id="_x0000_i1045" type="#_x0000_t75" style="width:12.35pt;height:15.1pt">
+            <v:imagedata r:id="rId32" o:title=""/>
           </v:shape>
         </w:pict>
       </w:r>
@@ -3985,7 +3509,7 @@
     </w:p>
     <w:p>
       <w:pPr>
-        <w:pStyle w:val="Heading4"/>
+        <w:pStyle w:val="Titre4"/>
         <w:rPr>
           <w:lang w:val="en-GB"/>
         </w:rPr>
@@ -4027,8 +3551,8 @@
           <w:lang w:val="en-GB"/>
         </w:rPr>
         <w:pict>
-          <v:shape id="_x0000_i1046" type="#_x0000_t75" style="width:12.1pt;height:18.5pt">
-            <v:imagedata r:id="rId34" o:title=""/>
+          <v:shape id="_x0000_i1046" type="#_x0000_t75" style="width:12.35pt;height:18.5pt">
+            <v:imagedata r:id="rId33" o:title=""/>
           </v:shape>
         </w:pict>
       </w:r>
@@ -4056,8 +3580,8 @@
           <w:lang w:val="en-GB"/>
         </w:rPr>
         <w:pict>
-          <v:shape id="_x0000_i1047" type="#_x0000_t75" style="width:25.5pt;height:21.05pt">
-            <v:imagedata r:id="rId35" o:title=""/>
+          <v:shape id="_x0000_i1047" type="#_x0000_t75" style="width:25.35pt;height:21.25pt">
+            <v:imagedata r:id="rId34" o:title=""/>
           </v:shape>
         </w:pict>
       </w:r>
@@ -4082,8 +3606,8 @@
           <w:lang w:val="en-GB"/>
         </w:rPr>
         <w:pict>
-          <v:shape id="_x0000_i1048" type="#_x0000_t75" style="width:15.3pt;height:19.1pt">
-            <v:imagedata r:id="rId36" o:title=""/>
+          <v:shape id="_x0000_i1048" type="#_x0000_t75" style="width:15.1pt;height:19.2pt">
+            <v:imagedata r:id="rId35" o:title=""/>
           </v:shape>
         </w:pict>
       </w:r>
@@ -4091,26 +3615,12 @@
         <w:rPr>
           <w:lang w:val="en-GB"/>
         </w:rPr>
-        <w:t>, Rapid Shallow Breathing (RSB) (1/</w:t>
-      </w:r>
-      <w:proofErr w:type="spellStart"/>
-      <w:r>
-        <w:rPr>
-          <w:lang w:val="en-GB"/>
-        </w:rPr>
-        <w:t>min.L</w:t>
-      </w:r>
-      <w:proofErr w:type="spellEnd"/>
-      <w:r>
-        <w:rPr>
-          <w:lang w:val="en-GB"/>
-        </w:rPr>
-        <w:t>)</w:t>
-      </w:r>
-    </w:p>
-    <w:p>
-      <w:pPr>
-        <w:pStyle w:val="Heading1"/>
+        <w:t>, Rapid Shallow Breathing (RSB) (1/min.L)</w:t>
+      </w:r>
+    </w:p>
+    <w:p>
+      <w:pPr>
+        <w:pStyle w:val="Titre1"/>
       </w:pPr>
       <w:r>
         <w:t>Con</w:t>
@@ -4158,10 +3668,10 @@
         </w:rPr>
         <w:t xml:space="preserve"> It should provide the reader with a good understanding of what are the numbers provided. For any question or suggestion, please report to the project website: </w:t>
       </w:r>
-      <w:hyperlink r:id="rId37" w:history="1">
+      <w:hyperlink r:id="rId36" w:history="1">
         <w:r>
           <w:rPr>
-            <w:rStyle w:val="Hyperlink"/>
+            <w:rStyle w:val="Lienhypertexte"/>
             <w:lang w:val="en-GB"/>
           </w:rPr>
           <w:t>http://code.google.com/p/respmat/</w:t>
@@ -4178,21 +3688,7 @@
         <w:rPr>
           <w:lang w:val="en-GB"/>
         </w:rPr>
-        <w:t xml:space="preserve">In addition to this document </w:t>
-      </w:r>
-      <w:proofErr w:type="gramStart"/>
-      <w:r>
-        <w:rPr>
-          <w:lang w:val="en-GB"/>
-        </w:rPr>
-        <w:t>exist</w:t>
-      </w:r>
-      <w:proofErr w:type="gramEnd"/>
-      <w:r>
-        <w:rPr>
-          <w:lang w:val="en-GB"/>
-        </w:rPr>
-        <w:t xml:space="preserve"> a user’s guide, also available on the project’s website.</w:t>
+        <w:t>In addition to this document exist a user’s guide, also available on the project’s website.</w:t>
       </w:r>
     </w:p>
     <w:p>
@@ -4210,7 +3706,7 @@
     </w:p>
     <w:p>
       <w:pPr>
-        <w:pStyle w:val="Heading1"/>
+        <w:pStyle w:val="Titre1"/>
         <w:rPr>
           <w:lang w:val="en-GB"/>
         </w:rPr>
@@ -4233,37 +3729,7 @@
         <w:rPr>
           <w:lang w:val="en-GB"/>
         </w:rPr>
-        <w:t xml:space="preserve">[1] </w:t>
-      </w:r>
-      <w:proofErr w:type="spellStart"/>
-      <w:proofErr w:type="gramStart"/>
-      <w:r>
-        <w:rPr>
-          <w:lang w:val="en-GB"/>
-        </w:rPr>
-        <w:t>cumtrapz</w:t>
-      </w:r>
-      <w:proofErr w:type="spellEnd"/>
-      <w:proofErr w:type="gramEnd"/>
-      <w:r>
-        <w:rPr>
-          <w:lang w:val="en-GB"/>
-        </w:rPr>
-        <w:t>, “</w:t>
-      </w:r>
-      <w:proofErr w:type="spellStart"/>
-      <w:r>
-        <w:rPr>
-          <w:lang w:val="en-GB"/>
-        </w:rPr>
-        <w:t>Matlab</w:t>
-      </w:r>
-      <w:proofErr w:type="spellEnd"/>
-      <w:r>
-        <w:rPr>
-          <w:lang w:val="en-GB"/>
-        </w:rPr>
-        <w:t xml:space="preserve"> function reference”, 1994-2005</w:t>
+        <w:t>[1] cumtrapz, “Matlab function reference”, 1994-2005</w:t>
       </w:r>
     </w:p>
     <w:p>
@@ -4278,47 +3744,11 @@
         </w:rPr>
         <w:t xml:space="preserve">[2] </w:t>
       </w:r>
-      <w:proofErr w:type="spellStart"/>
-      <w:r>
-        <w:rPr>
-          <w:lang w:val="en-GB"/>
-        </w:rPr>
-        <w:t>Donoho</w:t>
-      </w:r>
-      <w:proofErr w:type="spellEnd"/>
-      <w:r>
-        <w:rPr>
-          <w:lang w:val="en-GB"/>
-        </w:rPr>
-        <w:t xml:space="preserve">, D.L. (1993), "Progress in wavelet analysis and WVD: a ten minute tour," in Progress in wavelet analysis and applications, Y. Meyer, S. </w:t>
-      </w:r>
-      <w:proofErr w:type="spellStart"/>
-      <w:r>
-        <w:rPr>
-          <w:lang w:val="en-GB"/>
-        </w:rPr>
-        <w:t>Roques</w:t>
-      </w:r>
-      <w:proofErr w:type="spellEnd"/>
-      <w:r>
-        <w:rPr>
-          <w:lang w:val="en-GB"/>
-        </w:rPr>
-        <w:t xml:space="preserve">, pp. 109-128. </w:t>
-      </w:r>
-      <w:proofErr w:type="spellStart"/>
-      <w:r>
-        <w:rPr>
-          <w:lang w:val="en-GB"/>
-        </w:rPr>
-        <w:t>Frontières</w:t>
-      </w:r>
-      <w:proofErr w:type="spellEnd"/>
-      <w:r>
-        <w:rPr>
-          <w:lang w:val="en-GB"/>
-        </w:rPr>
-        <w:t xml:space="preserve"> Ed. </w:t>
+      <w:r>
+        <w:rPr>
+          <w:lang w:val="en-GB"/>
+        </w:rPr>
+        <w:t xml:space="preserve">Donoho, D.L. (1993), "Progress in wavelet analysis and WVD: a ten minute tour," in Progress in wavelet analysis and applications, Y. Meyer, S. Roques, pp. 109-128. Frontières Ed. </w:t>
       </w:r>
     </w:p>
     <w:p>
@@ -4346,33 +3776,11 @@
         </w:rPr>
         <w:t xml:space="preserve">[4] </w:t>
       </w:r>
-      <w:proofErr w:type="spellStart"/>
-      <w:r>
-        <w:rPr>
-          <w:lang w:val="en-GB"/>
-        </w:rPr>
-        <w:t>Donoho</w:t>
-      </w:r>
-      <w:proofErr w:type="spellEnd"/>
-      <w:r>
-        <w:rPr>
-          <w:lang w:val="en-GB"/>
-        </w:rPr>
-        <w:t>, D.L. (1995), "De-noising by soft-</w:t>
-      </w:r>
-      <w:proofErr w:type="spellStart"/>
-      <w:r>
-        <w:rPr>
-          <w:lang w:val="en-GB"/>
-        </w:rPr>
-        <w:t>thresholding</w:t>
-      </w:r>
-      <w:proofErr w:type="spellEnd"/>
-      <w:r>
-        <w:rPr>
-          <w:lang w:val="en-GB"/>
-        </w:rPr>
-        <w:t xml:space="preserve">," IEEE Trans. on Inf. Theory, 41, 3, pp. 613-627. </w:t>
+      <w:r>
+        <w:rPr>
+          <w:lang w:val="en-GB"/>
+        </w:rPr>
+        <w:t xml:space="preserve">Donoho, D.L. (1995), "De-noising by soft-thresholding," IEEE Trans. on Inf. Theory, 41, 3, pp. 613-627. </w:t>
       </w:r>
     </w:p>
     <w:p>
@@ -4393,37 +3801,7 @@
         <w:rPr>
           <w:lang w:val="en-GB"/>
         </w:rPr>
-        <w:t xml:space="preserve">[6] </w:t>
-      </w:r>
-      <w:proofErr w:type="spellStart"/>
-      <w:proofErr w:type="gramStart"/>
-      <w:r>
-        <w:rPr>
-          <w:lang w:val="en-GB"/>
-        </w:rPr>
-        <w:t>wden</w:t>
-      </w:r>
-      <w:proofErr w:type="spellEnd"/>
-      <w:proofErr w:type="gramEnd"/>
-      <w:r>
-        <w:rPr>
-          <w:lang w:val="en-GB"/>
-        </w:rPr>
-        <w:t>, “</w:t>
-      </w:r>
-      <w:proofErr w:type="spellStart"/>
-      <w:r>
-        <w:rPr>
-          <w:lang w:val="en-GB"/>
-        </w:rPr>
-        <w:t>Matlab</w:t>
-      </w:r>
-      <w:proofErr w:type="spellEnd"/>
-      <w:r>
-        <w:rPr>
-          <w:lang w:val="en-GB"/>
-        </w:rPr>
-        <w:t xml:space="preserve"> function reference”, 1994-2005</w:t>
+        <w:t>[6] wden, “Matlab function reference”, 1994-2005</w:t>
       </w:r>
     </w:p>
     <w:p>
@@ -4448,16 +3826,8 @@
         <w:rPr>
           <w:lang w:val="en-GB"/>
         </w:rPr>
-        <w:t xml:space="preserve">] </w:t>
-      </w:r>
-      <w:proofErr w:type="spellStart"/>
-      <w:r>
-        <w:rPr>
-          <w:lang w:val="en-GB"/>
-        </w:rPr>
-        <w:t>Brueckener</w:t>
-      </w:r>
-      <w:proofErr w:type="spellEnd"/>
+        <w:t>] Brueckener</w:t>
+      </w:r>
       <w:r>
         <w:rPr>
           <w:lang w:val="en-GB"/>
@@ -4513,21 +3883,7 @@
         <w:rPr>
           <w:lang w:val="en-GB"/>
         </w:rPr>
-        <w:t xml:space="preserve">[8] Chu MW </w:t>
-      </w:r>
-      <w:proofErr w:type="gramStart"/>
-      <w:r>
-        <w:rPr>
-          <w:lang w:val="en-GB"/>
-        </w:rPr>
-        <w:t>et</w:t>
-      </w:r>
-      <w:proofErr w:type="gramEnd"/>
-      <w:r>
-        <w:rPr>
-          <w:lang w:val="en-GB"/>
-        </w:rPr>
-        <w:t xml:space="preserve"> JK Han, Introduction to pulmonary function, Apr. 2008, 41(2)</w:t>
+        <w:t>[8] Chu MW et JK Han, Introduction to pulmonary function, Apr. 2008, 41(2)</w:t>
       </w:r>
       <w:r>
         <w:rPr>
@@ -4541,7 +3897,7 @@
     <w:p/>
     <w:p>
       <w:pPr>
-        <w:pStyle w:val="Heading1"/>
+        <w:pStyle w:val="Titre1"/>
         <w:rPr>
           <w:lang w:val="en-GB"/>
         </w:rPr>
@@ -4597,10 +3953,10 @@
     </w:p>
     <w:p/>
     <w:sectPr>
-      <w:headerReference w:type="even" r:id="rId38"/>
-      <w:headerReference w:type="default" r:id="rId39"/>
-      <w:footerReference w:type="even" r:id="rId40"/>
-      <w:footerReference w:type="default" r:id="rId41"/>
+      <w:headerReference w:type="even" r:id="rId37"/>
+      <w:headerReference w:type="default" r:id="rId38"/>
+      <w:footerReference w:type="even" r:id="rId39"/>
+      <w:footerReference w:type="default" r:id="rId40"/>
       <w:pgSz w:w="12240" w:h="15840" w:code="1"/>
       <w:pgMar w:top="1440" w:right="1440" w:bottom="1440" w:left="1440" w:header="720" w:footer="720" w:gutter="0"/>
       <w:cols w:space="576"/>
@@ -4612,7 +3968,7 @@
 </file>
 
 <file path=word/endnotes.xml><?xml version="1.0" encoding="utf-8"?>
-<w:endnotes xmlns:wpc="http://schemas.microsoft.com/office/word/2010/wordprocessingCanvas" xmlns:mc="http://schemas.openxmlformats.org/markup-compatibility/2006" xmlns:o="urn:schemas-microsoft-com:office:office" xmlns:r="http://schemas.openxmlformats.org/officeDocument/2006/relationships" xmlns:m="http://schemas.openxmlformats.org/officeDocument/2006/math" xmlns:v="urn:schemas-microsoft-com:vml" xmlns:wp14="http://schemas.microsoft.com/office/word/2010/wordprocessingDrawing" xmlns:wp="http://schemas.openxmlformats.org/drawingml/2006/wordprocessingDrawing" xmlns:w10="urn:schemas-microsoft-com:office:word" xmlns:w="http://schemas.openxmlformats.org/wordprocessingml/2006/main" xmlns:w14="http://schemas.microsoft.com/office/word/2010/wordml" xmlns:wpg="http://schemas.microsoft.com/office/word/2010/wordprocessingGroup" xmlns:wpi="http://schemas.microsoft.com/office/word/2010/wordprocessingInk" xmlns:wne="http://schemas.microsoft.com/office/word/2006/wordml" xmlns:wps="http://schemas.microsoft.com/office/word/2010/wordprocessingShape" mc:Ignorable="w14 wp14">
+<w:endnotes xmlns:ve="http://schemas.openxmlformats.org/markup-compatibility/2006" xmlns:o="urn:schemas-microsoft-com:office:office" xmlns:r="http://schemas.openxmlformats.org/officeDocument/2006/relationships" xmlns:m="http://schemas.openxmlformats.org/officeDocument/2006/math" xmlns:v="urn:schemas-microsoft-com:vml" xmlns:wp="http://schemas.openxmlformats.org/drawingml/2006/wordprocessingDrawing" xmlns:w10="urn:schemas-microsoft-com:office:word" xmlns:w="http://schemas.openxmlformats.org/wordprocessingml/2006/main" xmlns:wne="http://schemas.microsoft.com/office/word/2006/wordml">
   <w:endnote w:type="separator" w:id="-1">
     <w:p>
       <w:pPr>
@@ -4637,7 +3993,7 @@
 </file>
 
 <file path=word/footer1.xml><?xml version="1.0" encoding="utf-8"?>
-<w:ftr xmlns:wpc="http://schemas.microsoft.com/office/word/2010/wordprocessingCanvas" xmlns:mc="http://schemas.openxmlformats.org/markup-compatibility/2006" xmlns:o="urn:schemas-microsoft-com:office:office" xmlns:r="http://schemas.openxmlformats.org/officeDocument/2006/relationships" xmlns:m="http://schemas.openxmlformats.org/officeDocument/2006/math" xmlns:v="urn:schemas-microsoft-com:vml" xmlns:wp14="http://schemas.microsoft.com/office/word/2010/wordprocessingDrawing" xmlns:wp="http://schemas.openxmlformats.org/drawingml/2006/wordprocessingDrawing" xmlns:w10="urn:schemas-microsoft-com:office:word" xmlns:w="http://schemas.openxmlformats.org/wordprocessingml/2006/main" xmlns:w14="http://schemas.microsoft.com/office/word/2010/wordml" xmlns:wpg="http://schemas.microsoft.com/office/word/2010/wordprocessingGroup" xmlns:wpi="http://schemas.microsoft.com/office/word/2010/wordprocessingInk" xmlns:wne="http://schemas.microsoft.com/office/word/2006/wordml" xmlns:wps="http://schemas.microsoft.com/office/word/2010/wordprocessingShape" mc:Ignorable="w14 wp14">
+<w:ftr xmlns:ve="http://schemas.openxmlformats.org/markup-compatibility/2006" xmlns:o="urn:schemas-microsoft-com:office:office" xmlns:r="http://schemas.openxmlformats.org/officeDocument/2006/relationships" xmlns:m="http://schemas.openxmlformats.org/officeDocument/2006/math" xmlns:v="urn:schemas-microsoft-com:vml" xmlns:wp="http://schemas.openxmlformats.org/drawingml/2006/wordprocessingDrawing" xmlns:w10="urn:schemas-microsoft-com:office:word" xmlns:w="http://schemas.openxmlformats.org/wordprocessingml/2006/main" xmlns:wne="http://schemas.microsoft.com/office/word/2006/wordml">
   <w:p>
     <w:pPr>
       <w:pStyle w:val="FooterLeft"/>
@@ -4664,7 +4020,7 @@
       <w:rPr>
         <w:noProof/>
       </w:rPr>
-      <w:t>4</w:t>
+      <w:t>2</w:t>
     </w:r>
     <w:r>
       <w:rPr>
@@ -4675,14 +4031,14 @@
   </w:p>
   <w:p>
     <w:pPr>
-      <w:pStyle w:val="Footer"/>
+      <w:pStyle w:val="Pieddepage"/>
     </w:pPr>
   </w:p>
 </w:ftr>
 </file>
 
 <file path=word/footer2.xml><?xml version="1.0" encoding="utf-8"?>
-<w:ftr xmlns:wpc="http://schemas.microsoft.com/office/word/2010/wordprocessingCanvas" xmlns:mc="http://schemas.openxmlformats.org/markup-compatibility/2006" xmlns:o="urn:schemas-microsoft-com:office:office" xmlns:r="http://schemas.openxmlformats.org/officeDocument/2006/relationships" xmlns:m="http://schemas.openxmlformats.org/officeDocument/2006/math" xmlns:v="urn:schemas-microsoft-com:vml" xmlns:wp14="http://schemas.microsoft.com/office/word/2010/wordprocessingDrawing" xmlns:wp="http://schemas.openxmlformats.org/drawingml/2006/wordprocessingDrawing" xmlns:w10="urn:schemas-microsoft-com:office:word" xmlns:w="http://schemas.openxmlformats.org/wordprocessingml/2006/main" xmlns:w14="http://schemas.microsoft.com/office/word/2010/wordml" xmlns:wpg="http://schemas.microsoft.com/office/word/2010/wordprocessingGroup" xmlns:wpi="http://schemas.microsoft.com/office/word/2010/wordprocessingInk" xmlns:wne="http://schemas.microsoft.com/office/word/2006/wordml" xmlns:wps="http://schemas.microsoft.com/office/word/2010/wordprocessingShape" mc:Ignorable="w14 wp14">
+<w:ftr xmlns:ve="http://schemas.openxmlformats.org/markup-compatibility/2006" xmlns:o="urn:schemas-microsoft-com:office:office" xmlns:r="http://schemas.openxmlformats.org/officeDocument/2006/relationships" xmlns:m="http://schemas.openxmlformats.org/officeDocument/2006/math" xmlns:v="urn:schemas-microsoft-com:vml" xmlns:wp="http://schemas.openxmlformats.org/drawingml/2006/wordprocessingDrawing" xmlns:w10="urn:schemas-microsoft-com:office:word" xmlns:w="http://schemas.openxmlformats.org/wordprocessingml/2006/main" xmlns:wne="http://schemas.microsoft.com/office/word/2006/wordml">
   <w:p>
     <w:pPr>
       <w:pStyle w:val="FooterRight"/>
@@ -4709,7 +4065,7 @@
       <w:rPr>
         <w:noProof/>
       </w:rPr>
-      <w:t>5</w:t>
+      <w:t>3</w:t>
     </w:r>
     <w:r>
       <w:rPr>
@@ -4720,14 +4076,14 @@
   </w:p>
   <w:p>
     <w:pPr>
-      <w:pStyle w:val="Footer"/>
+      <w:pStyle w:val="Pieddepage"/>
     </w:pPr>
   </w:p>
 </w:ftr>
 </file>
 
 <file path=word/footnotes.xml><?xml version="1.0" encoding="utf-8"?>
-<w:footnotes xmlns:wpc="http://schemas.microsoft.com/office/word/2010/wordprocessingCanvas" xmlns:mc="http://schemas.openxmlformats.org/markup-compatibility/2006" xmlns:o="urn:schemas-microsoft-com:office:office" xmlns:r="http://schemas.openxmlformats.org/officeDocument/2006/relationships" xmlns:m="http://schemas.openxmlformats.org/officeDocument/2006/math" xmlns:v="urn:schemas-microsoft-com:vml" xmlns:wp14="http://schemas.microsoft.com/office/word/2010/wordprocessingDrawing" xmlns:wp="http://schemas.openxmlformats.org/drawingml/2006/wordprocessingDrawing" xmlns:w10="urn:schemas-microsoft-com:office:word" xmlns:w="http://schemas.openxmlformats.org/wordprocessingml/2006/main" xmlns:w14="http://schemas.microsoft.com/office/word/2010/wordml" xmlns:wpg="http://schemas.microsoft.com/office/word/2010/wordprocessingGroup" xmlns:wpi="http://schemas.microsoft.com/office/word/2010/wordprocessingInk" xmlns:wne="http://schemas.microsoft.com/office/word/2006/wordml" xmlns:wps="http://schemas.microsoft.com/office/word/2010/wordprocessingShape" mc:Ignorable="w14 wp14">
+<w:footnotes xmlns:ve="http://schemas.openxmlformats.org/markup-compatibility/2006" xmlns:o="urn:schemas-microsoft-com:office:office" xmlns:r="http://schemas.openxmlformats.org/officeDocument/2006/relationships" xmlns:m="http://schemas.openxmlformats.org/officeDocument/2006/math" xmlns:v="urn:schemas-microsoft-com:vml" xmlns:wp="http://schemas.openxmlformats.org/drawingml/2006/wordprocessingDrawing" xmlns:w10="urn:schemas-microsoft-com:office:word" xmlns:w="http://schemas.openxmlformats.org/wordprocessingml/2006/main" xmlns:wne="http://schemas.microsoft.com/office/word/2006/wordml">
   <w:footnote w:type="separator" w:id="-1">
     <w:p>
       <w:pPr>
@@ -4752,7 +4108,7 @@
 </file>
 
 <file path=word/header1.xml><?xml version="1.0" encoding="utf-8"?>
-<w:hdr xmlns:wpc="http://schemas.microsoft.com/office/word/2010/wordprocessingCanvas" xmlns:mc="http://schemas.openxmlformats.org/markup-compatibility/2006" xmlns:o="urn:schemas-microsoft-com:office:office" xmlns:r="http://schemas.openxmlformats.org/officeDocument/2006/relationships" xmlns:m="http://schemas.openxmlformats.org/officeDocument/2006/math" xmlns:v="urn:schemas-microsoft-com:vml" xmlns:wp14="http://schemas.microsoft.com/office/word/2010/wordprocessingDrawing" xmlns:wp="http://schemas.openxmlformats.org/drawingml/2006/wordprocessingDrawing" xmlns:w10="urn:schemas-microsoft-com:office:word" xmlns:w="http://schemas.openxmlformats.org/wordprocessingml/2006/main" xmlns:w14="http://schemas.microsoft.com/office/word/2010/wordml" xmlns:wpg="http://schemas.microsoft.com/office/word/2010/wordprocessingGroup" xmlns:wpi="http://schemas.microsoft.com/office/word/2010/wordprocessingInk" xmlns:wne="http://schemas.microsoft.com/office/word/2006/wordml" xmlns:wps="http://schemas.microsoft.com/office/word/2010/wordprocessingShape" mc:Ignorable="w14 wp14">
+<w:hdr xmlns:ve="http://schemas.openxmlformats.org/markup-compatibility/2006" xmlns:o="urn:schemas-microsoft-com:office:office" xmlns:r="http://schemas.openxmlformats.org/officeDocument/2006/relationships" xmlns:m="http://schemas.openxmlformats.org/officeDocument/2006/math" xmlns:v="urn:schemas-microsoft-com:vml" xmlns:wp="http://schemas.openxmlformats.org/drawingml/2006/wordprocessingDrawing" xmlns:w10="urn:schemas-microsoft-com:office:word" xmlns:w="http://schemas.openxmlformats.org/wordprocessingml/2006/main" xmlns:wne="http://schemas.microsoft.com/office/word/2006/wordml">
   <w:p>
     <w:pPr>
       <w:pStyle w:val="HeaderLeft"/>
@@ -4774,7 +4130,6 @@
         <w:dataBinding w:prefixMappings="xmlns:ns0='http://schemas.openxmlformats.org/package/2006/metadata/core-properties' xmlns:ns1='http://purl.org/dc/elements/1.1/'" w:xpath="/ns0:coreProperties[1]/ns1:title[1]" w:storeItemID="{6C3C8BC8-F283-45AE-878A-BAB7291924A1}"/>
         <w:text/>
       </w:sdtPr>
-      <w:sdtEndPr/>
       <w:sdtContent>
         <w:r>
           <w:rPr>
@@ -4787,14 +4142,14 @@
   </w:p>
   <w:p>
     <w:pPr>
-      <w:pStyle w:val="Header"/>
+      <w:pStyle w:val="En-tte"/>
     </w:pPr>
   </w:p>
 </w:hdr>
 </file>
 
 <file path=word/header2.xml><?xml version="1.0" encoding="utf-8"?>
-<w:hdr xmlns:wpc="http://schemas.microsoft.com/office/word/2010/wordprocessingCanvas" xmlns:mc="http://schemas.openxmlformats.org/markup-compatibility/2006" xmlns:o="urn:schemas-microsoft-com:office:office" xmlns:r="http://schemas.openxmlformats.org/officeDocument/2006/relationships" xmlns:m="http://schemas.openxmlformats.org/officeDocument/2006/math" xmlns:v="urn:schemas-microsoft-com:vml" xmlns:wp14="http://schemas.microsoft.com/office/word/2010/wordprocessingDrawing" xmlns:wp="http://schemas.openxmlformats.org/drawingml/2006/wordprocessingDrawing" xmlns:w10="urn:schemas-microsoft-com:office:word" xmlns:w="http://schemas.openxmlformats.org/wordprocessingml/2006/main" xmlns:w14="http://schemas.microsoft.com/office/word/2010/wordml" xmlns:wpg="http://schemas.microsoft.com/office/word/2010/wordprocessingGroup" xmlns:wpi="http://schemas.microsoft.com/office/word/2010/wordprocessingInk" xmlns:wne="http://schemas.microsoft.com/office/word/2006/wordml" xmlns:wps="http://schemas.microsoft.com/office/word/2010/wordprocessingShape" mc:Ignorable="w14 wp14">
+<w:hdr xmlns:ve="http://schemas.openxmlformats.org/markup-compatibility/2006" xmlns:o="urn:schemas-microsoft-com:office:office" xmlns:r="http://schemas.openxmlformats.org/officeDocument/2006/relationships" xmlns:m="http://schemas.openxmlformats.org/officeDocument/2006/math" xmlns:v="urn:schemas-microsoft-com:vml" xmlns:wp="http://schemas.openxmlformats.org/drawingml/2006/wordprocessingDrawing" xmlns:w10="urn:schemas-microsoft-com:office:word" xmlns:w="http://schemas.openxmlformats.org/wordprocessingml/2006/main" xmlns:wne="http://schemas.microsoft.com/office/word/2006/wordml">
   <w:p>
     <w:pPr>
       <w:pStyle w:val="HeaderRight"/>
@@ -4816,7 +4171,6 @@
         <w:dataBinding w:prefixMappings="xmlns:ns0='http://schemas.openxmlformats.org/package/2006/metadata/core-properties' xmlns:ns1='http://purl.org/dc/elements/1.1/'" w:xpath="/ns0:coreProperties[1]/ns1:title[1]" w:storeItemID="{6C3C8BC8-F283-45AE-878A-BAB7291924A1}"/>
         <w:text/>
       </w:sdtPr>
-      <w:sdtEndPr/>
       <w:sdtContent>
         <w:r>
           <w:rPr>
@@ -4829,14 +4183,14 @@
   </w:p>
   <w:p>
     <w:pPr>
-      <w:pStyle w:val="Header"/>
+      <w:pStyle w:val="En-tte"/>
     </w:pPr>
   </w:p>
 </w:hdr>
 </file>
 
 <file path=word/numbering.xml><?xml version="1.0" encoding="utf-8"?>
-<w:numbering xmlns:wpc="http://schemas.microsoft.com/office/word/2010/wordprocessingCanvas" xmlns:mc="http://schemas.openxmlformats.org/markup-compatibility/2006" xmlns:o="urn:schemas-microsoft-com:office:office" xmlns:r="http://schemas.openxmlformats.org/officeDocument/2006/relationships" xmlns:m="http://schemas.openxmlformats.org/officeDocument/2006/math" xmlns:v="urn:schemas-microsoft-com:vml" xmlns:wp14="http://schemas.microsoft.com/office/word/2010/wordprocessingDrawing" xmlns:wp="http://schemas.openxmlformats.org/drawingml/2006/wordprocessingDrawing" xmlns:w10="urn:schemas-microsoft-com:office:word" xmlns:w="http://schemas.openxmlformats.org/wordprocessingml/2006/main" xmlns:w14="http://schemas.microsoft.com/office/word/2010/wordml" xmlns:wpg="http://schemas.microsoft.com/office/word/2010/wordprocessingGroup" xmlns:wpi="http://schemas.microsoft.com/office/word/2010/wordprocessingInk" xmlns:wne="http://schemas.microsoft.com/office/word/2006/wordml" xmlns:wps="http://schemas.microsoft.com/office/word/2010/wordprocessingShape" mc:Ignorable="w14 wp14">
+<w:numbering xmlns:ve="http://schemas.openxmlformats.org/markup-compatibility/2006" xmlns:o="urn:schemas-microsoft-com:office:office" xmlns:r="http://schemas.openxmlformats.org/officeDocument/2006/relationships" xmlns:m="http://schemas.openxmlformats.org/officeDocument/2006/math" xmlns:v="urn:schemas-microsoft-com:vml" xmlns:wp="http://schemas.openxmlformats.org/drawingml/2006/wordprocessingDrawing" xmlns:w10="urn:schemas-microsoft-com:office:word" xmlns:w="http://schemas.openxmlformats.org/wordprocessingml/2006/main" xmlns:wne="http://schemas.microsoft.com/office/word/2006/wordml">
   <w:abstractNum w:abstractNumId="0">
     <w:nsid w:val="FFFFFF80"/>
     <w:multiLevelType w:val="singleLevel"/>
@@ -4844,7 +4198,7 @@
     <w:lvl w:ilvl="0">
       <w:start w:val="1"/>
       <w:numFmt w:val="bullet"/>
-      <w:pStyle w:val="ListBullet5"/>
+      <w:pStyle w:val="Listepuces5"/>
       <w:lvlText w:val=""/>
       <w:lvlJc w:val="left"/>
       <w:pPr>
@@ -4863,7 +4217,7 @@
     <w:lvl w:ilvl="0">
       <w:start w:val="1"/>
       <w:numFmt w:val="bullet"/>
-      <w:pStyle w:val="ListBullet4"/>
+      <w:pStyle w:val="Listepuces4"/>
       <w:lvlText w:val=""/>
       <w:lvlJc w:val="left"/>
       <w:pPr>
@@ -4885,7 +4239,7 @@
     <w:lvl w:ilvl="0">
       <w:start w:val="1"/>
       <w:numFmt w:val="bullet"/>
-      <w:pStyle w:val="ListBullet3"/>
+      <w:pStyle w:val="Listepuces3"/>
       <w:lvlText w:val=""/>
       <w:lvlJc w:val="left"/>
       <w:pPr>
@@ -4904,7 +4258,7 @@
     <w:lvl w:ilvl="0">
       <w:start w:val="1"/>
       <w:numFmt w:val="bullet"/>
-      <w:pStyle w:val="ListBullet2"/>
+      <w:pStyle w:val="Listepuces2"/>
       <w:lvlText w:val=""/>
       <w:lvlJc w:val="left"/>
       <w:pPr>
@@ -4923,7 +4277,7 @@
     <w:lvl w:ilvl="0">
       <w:start w:val="1"/>
       <w:numFmt w:val="bullet"/>
-      <w:pStyle w:val="ListBullet"/>
+      <w:pStyle w:val="Listepuces"/>
       <w:lvlText w:val=""/>
       <w:lvlJc w:val="left"/>
       <w:pPr>
@@ -7065,7 +6419,7 @@
 </file>
 
 <file path=word/styles.xml><?xml version="1.0" encoding="utf-8"?>
-<w:styles xmlns:mc="http://schemas.openxmlformats.org/markup-compatibility/2006" xmlns:r="http://schemas.openxmlformats.org/officeDocument/2006/relationships" xmlns:w="http://schemas.openxmlformats.org/wordprocessingml/2006/main" xmlns:w14="http://schemas.microsoft.com/office/word/2010/wordml" mc:Ignorable="w14">
+<w:styles xmlns:r="http://schemas.openxmlformats.org/officeDocument/2006/relationships" xmlns:w="http://schemas.openxmlformats.org/wordprocessingml/2006/main">
   <w:docDefaults>
     <w:rPrDefault>
       <w:rPr>
@@ -7141,11 +6495,11 @@
       <w:lang w:eastAsia="ja-JP"/>
     </w:rPr>
   </w:style>
-  <w:style w:type="paragraph" w:styleId="Heading1">
+  <w:style w:type="paragraph" w:styleId="Titre1">
     <w:name w:val="heading 1"/>
     <w:basedOn w:val="Normal"/>
     <w:next w:val="Normal"/>
-    <w:link w:val="Heading1Char"/>
+    <w:link w:val="Titre1Car"/>
     <w:qFormat/>
     <w:rsid w:val="00DF491D"/>
     <w:pPr>
@@ -7166,11 +6520,11 @@
       <w:szCs w:val="32"/>
     </w:rPr>
   </w:style>
-  <w:style w:type="paragraph" w:styleId="Heading2">
+  <w:style w:type="paragraph" w:styleId="Titre2">
     <w:name w:val="heading 2"/>
     <w:basedOn w:val="Normal"/>
     <w:next w:val="Normal"/>
-    <w:link w:val="Heading2Char"/>
+    <w:link w:val="Titre2Car"/>
     <w:qFormat/>
     <w:rsid w:val="00DF491D"/>
     <w:pPr>
@@ -7191,11 +6545,11 @@
       <w:szCs w:val="28"/>
     </w:rPr>
   </w:style>
-  <w:style w:type="paragraph" w:styleId="Heading3">
+  <w:style w:type="paragraph" w:styleId="Titre3">
     <w:name w:val="heading 3"/>
     <w:basedOn w:val="Normal"/>
     <w:next w:val="Normal"/>
-    <w:link w:val="Heading3Char"/>
+    <w:link w:val="Titre3Car"/>
     <w:unhideWhenUsed/>
     <w:qFormat/>
     <w:rsid w:val="00DF491D"/>
@@ -7217,11 +6571,11 @@
       <w:szCs w:val="24"/>
     </w:rPr>
   </w:style>
-  <w:style w:type="paragraph" w:styleId="Heading4">
+  <w:style w:type="paragraph" w:styleId="Titre4">
     <w:name w:val="heading 4"/>
     <w:basedOn w:val="Normal"/>
     <w:next w:val="Normal"/>
-    <w:link w:val="Heading4Char"/>
+    <w:link w:val="Titre4Car"/>
     <w:unhideWhenUsed/>
     <w:qFormat/>
     <w:rsid w:val="00DF491D"/>
@@ -7238,11 +6592,11 @@
       <w:szCs w:val="22"/>
     </w:rPr>
   </w:style>
-  <w:style w:type="paragraph" w:styleId="Heading5">
+  <w:style w:type="paragraph" w:styleId="Titre5">
     <w:name w:val="heading 5"/>
     <w:basedOn w:val="Normal"/>
     <w:next w:val="Normal"/>
-    <w:link w:val="Heading5Char"/>
+    <w:link w:val="Titre5Car"/>
     <w:uiPriority w:val="9"/>
     <w:unhideWhenUsed/>
     <w:qFormat/>
@@ -7260,11 +6614,11 @@
       <w:szCs w:val="26"/>
     </w:rPr>
   </w:style>
-  <w:style w:type="paragraph" w:styleId="Heading6">
+  <w:style w:type="paragraph" w:styleId="Titre6">
     <w:name w:val="heading 6"/>
     <w:basedOn w:val="Normal"/>
     <w:next w:val="Normal"/>
-    <w:link w:val="Heading6Char"/>
+    <w:link w:val="Titre6Car"/>
     <w:uiPriority w:val="9"/>
     <w:semiHidden/>
     <w:unhideWhenUsed/>
@@ -7281,11 +6635,11 @@
       <w:sz w:val="18"/>
     </w:rPr>
   </w:style>
-  <w:style w:type="paragraph" w:styleId="Heading7">
+  <w:style w:type="paragraph" w:styleId="Titre7">
     <w:name w:val="heading 7"/>
     <w:basedOn w:val="Normal"/>
     <w:next w:val="Normal"/>
-    <w:link w:val="Heading7Char"/>
+    <w:link w:val="Titre7Car"/>
     <w:uiPriority w:val="9"/>
     <w:semiHidden/>
     <w:unhideWhenUsed/>
@@ -7303,11 +6657,11 @@
       <w:sz w:val="18"/>
     </w:rPr>
   </w:style>
-  <w:style w:type="paragraph" w:styleId="Heading8">
+  <w:style w:type="paragraph" w:styleId="Titre8">
     <w:name w:val="heading 8"/>
     <w:basedOn w:val="Normal"/>
     <w:next w:val="Normal"/>
-    <w:link w:val="Heading8Char"/>
+    <w:link w:val="Titre8Car"/>
     <w:uiPriority w:val="9"/>
     <w:semiHidden/>
     <w:unhideWhenUsed/>
@@ -7323,11 +6677,11 @@
       <w:sz w:val="18"/>
     </w:rPr>
   </w:style>
-  <w:style w:type="paragraph" w:styleId="Heading9">
+  <w:style w:type="paragraph" w:styleId="Titre9">
     <w:name w:val="heading 9"/>
     <w:basedOn w:val="Normal"/>
     <w:next w:val="Normal"/>
-    <w:link w:val="Heading9Char"/>
+    <w:link w:val="Titre9Car"/>
     <w:uiPriority w:val="9"/>
     <w:semiHidden/>
     <w:unhideWhenUsed/>
@@ -7344,17 +6698,18 @@
       <w:sz w:val="18"/>
     </w:rPr>
   </w:style>
-  <w:style w:type="character" w:default="1" w:styleId="DefaultParagraphFont">
+  <w:style w:type="character" w:default="1" w:styleId="Policepardfaut">
     <w:name w:val="Default Paragraph Font"/>
     <w:uiPriority w:val="1"/>
     <w:semiHidden/>
     <w:unhideWhenUsed/>
   </w:style>
-  <w:style w:type="table" w:default="1" w:styleId="TableNormal">
+  <w:style w:type="table" w:default="1" w:styleId="TableauNormal">
     <w:name w:val="Normal Table"/>
     <w:uiPriority w:val="99"/>
     <w:semiHidden/>
     <w:unhideWhenUsed/>
+    <w:qFormat/>
     <w:tblPr>
       <w:tblInd w:w="0" w:type="dxa"/>
       <w:tblCellMar>
@@ -7365,16 +6720,16 @@
       </w:tblCellMar>
     </w:tblPr>
   </w:style>
-  <w:style w:type="numbering" w:default="1" w:styleId="NoList">
+  <w:style w:type="numbering" w:default="1" w:styleId="Aucuneliste">
     <w:name w:val="No List"/>
     <w:uiPriority w:val="99"/>
     <w:semiHidden/>
     <w:unhideWhenUsed/>
   </w:style>
-  <w:style w:type="character" w:customStyle="1" w:styleId="Heading1Char">
-    <w:name w:val="Heading 1 Char"/>
-    <w:basedOn w:val="DefaultParagraphFont"/>
-    <w:link w:val="Heading1"/>
+  <w:style w:type="character" w:customStyle="1" w:styleId="Titre1Car">
+    <w:name w:val="Titre 1 Car"/>
+    <w:basedOn w:val="Policepardfaut"/>
+    <w:link w:val="Titre1"/>
     <w:uiPriority w:val="9"/>
     <w:rsid w:val="00DF491D"/>
     <w:rPr>
@@ -7387,10 +6742,10 @@
       <w:lang w:eastAsia="ja-JP"/>
     </w:rPr>
   </w:style>
-  <w:style w:type="character" w:customStyle="1" w:styleId="Heading2Char">
-    <w:name w:val="Heading 2 Char"/>
-    <w:basedOn w:val="DefaultParagraphFont"/>
-    <w:link w:val="Heading2"/>
+  <w:style w:type="character" w:customStyle="1" w:styleId="Titre2Car">
+    <w:name w:val="Titre 2 Car"/>
+    <w:basedOn w:val="Policepardfaut"/>
+    <w:link w:val="Titre2"/>
     <w:uiPriority w:val="9"/>
     <w:rsid w:val="00DF491D"/>
     <w:rPr>
@@ -7402,10 +6757,10 @@
       <w:lang w:eastAsia="ja-JP"/>
     </w:rPr>
   </w:style>
-  <w:style w:type="character" w:customStyle="1" w:styleId="Heading3Char">
-    <w:name w:val="Heading 3 Char"/>
-    <w:basedOn w:val="DefaultParagraphFont"/>
-    <w:link w:val="Heading3"/>
+  <w:style w:type="character" w:customStyle="1" w:styleId="Titre3Car">
+    <w:name w:val="Titre 3 Car"/>
+    <w:basedOn w:val="Policepardfaut"/>
+    <w:link w:val="Titre3"/>
     <w:uiPriority w:val="9"/>
     <w:rsid w:val="00DF491D"/>
     <w:rPr>
@@ -7417,10 +6772,10 @@
       <w:lang w:eastAsia="ja-JP"/>
     </w:rPr>
   </w:style>
-  <w:style w:type="paragraph" w:styleId="Title">
+  <w:style w:type="paragraph" w:styleId="Titre">
     <w:name w:val="Title"/>
     <w:basedOn w:val="Normal"/>
-    <w:link w:val="TitleChar"/>
+    <w:link w:val="TitreCar"/>
     <w:uiPriority w:val="10"/>
     <w:qFormat/>
     <w:rsid w:val="00DF491D"/>
@@ -7434,10 +6789,10 @@
       <w:szCs w:val="48"/>
     </w:rPr>
   </w:style>
-  <w:style w:type="character" w:customStyle="1" w:styleId="TitleChar">
-    <w:name w:val="Title Char"/>
-    <w:basedOn w:val="DefaultParagraphFont"/>
-    <w:link w:val="Title"/>
+  <w:style w:type="character" w:customStyle="1" w:styleId="TitreCar">
+    <w:name w:val="Titre Car"/>
+    <w:basedOn w:val="Policepardfaut"/>
+    <w:link w:val="Titre"/>
     <w:uiPriority w:val="10"/>
     <w:rsid w:val="00DF491D"/>
     <w:rPr>
@@ -7448,10 +6803,10 @@
       <w:lang w:eastAsia="ja-JP"/>
     </w:rPr>
   </w:style>
-  <w:style w:type="paragraph" w:styleId="Subtitle">
+  <w:style w:type="paragraph" w:styleId="Sous-titre">
     <w:name w:val="Subtitle"/>
     <w:basedOn w:val="Normal"/>
-    <w:link w:val="SubtitleChar"/>
+    <w:link w:val="Sous-titreCar"/>
     <w:uiPriority w:val="11"/>
     <w:qFormat/>
     <w:rsid w:val="00DF491D"/>
@@ -7465,10 +6820,10 @@
       <w:szCs w:val="24"/>
     </w:rPr>
   </w:style>
-  <w:style w:type="character" w:customStyle="1" w:styleId="SubtitleChar">
-    <w:name w:val="Subtitle Char"/>
-    <w:basedOn w:val="DefaultParagraphFont"/>
-    <w:link w:val="Subtitle"/>
+  <w:style w:type="character" w:customStyle="1" w:styleId="Sous-titreCar">
+    <w:name w:val="Sous-titre Car"/>
+    <w:basedOn w:val="Policepardfaut"/>
+    <w:link w:val="Sous-titre"/>
     <w:uiPriority w:val="11"/>
     <w:rsid w:val="00DF491D"/>
     <w:rPr>
@@ -7479,7 +6834,7 @@
       <w:lang w:eastAsia="ja-JP"/>
     </w:rPr>
   </w:style>
-  <w:style w:type="paragraph" w:styleId="Caption">
+  <w:style w:type="paragraph" w:styleId="Lgende">
     <w:name w:val="caption"/>
     <w:basedOn w:val="Normal"/>
     <w:next w:val="Normal"/>
@@ -7497,7 +6852,7 @@
       <w:szCs w:val="18"/>
     </w:rPr>
   </w:style>
-  <w:style w:type="paragraph" w:styleId="NoSpacing">
+  <w:style w:type="paragraph" w:styleId="Sansinterligne">
     <w:name w:val="No Spacing"/>
     <w:basedOn w:val="Normal"/>
     <w:uiPriority w:val="99"/>
@@ -7507,10 +6862,10 @@
       <w:spacing w:after="0" w:line="240" w:lineRule="auto"/>
     </w:pPr>
   </w:style>
-  <w:style w:type="paragraph" w:styleId="BalloonText">
+  <w:style w:type="paragraph" w:styleId="Textedebulles">
     <w:name w:val="Balloon Text"/>
     <w:basedOn w:val="Normal"/>
-    <w:link w:val="BalloonTextChar"/>
+    <w:link w:val="TextedebullesCar"/>
     <w:uiPriority w:val="99"/>
     <w:semiHidden/>
     <w:unhideWhenUsed/>
@@ -7521,10 +6876,10 @@
       <w:szCs w:val="16"/>
     </w:rPr>
   </w:style>
-  <w:style w:type="character" w:customStyle="1" w:styleId="BalloonTextChar">
-    <w:name w:val="Balloon Text Char"/>
-    <w:basedOn w:val="DefaultParagraphFont"/>
-    <w:link w:val="BalloonText"/>
+  <w:style w:type="character" w:customStyle="1" w:styleId="TextedebullesCar">
+    <w:name w:val="Texte de bulles Car"/>
+    <w:basedOn w:val="Policepardfaut"/>
+    <w:link w:val="Textedebulles"/>
     <w:uiPriority w:val="99"/>
     <w:semiHidden/>
     <w:rsid w:val="00DF491D"/>
@@ -7536,9 +6891,9 @@
       <w:lang w:eastAsia="ja-JP"/>
     </w:rPr>
   </w:style>
-  <w:style w:type="character" w:styleId="BookTitle">
+  <w:style w:type="character" w:styleId="Titredulivre">
     <w:name w:val="Book Title"/>
-    <w:basedOn w:val="DefaultParagraphFont"/>
+    <w:basedOn w:val="Policepardfaut"/>
     <w:uiPriority w:val="33"/>
     <w:qFormat/>
     <w:rsid w:val="00DF491D"/>
@@ -7550,7 +6905,7 @@
       <w:szCs w:val="20"/>
     </w:rPr>
   </w:style>
-  <w:style w:type="character" w:styleId="Emphasis">
+  <w:style w:type="character" w:styleId="Accentuation">
     <w:name w:val="Emphasis"/>
     <w:uiPriority w:val="20"/>
     <w:qFormat/>
@@ -7561,10 +6916,10 @@
       <w:spacing w:val="0"/>
     </w:rPr>
   </w:style>
-  <w:style w:type="paragraph" w:styleId="Footer">
+  <w:style w:type="paragraph" w:styleId="Pieddepage">
     <w:name w:val="footer"/>
     <w:basedOn w:val="Normal"/>
-    <w:link w:val="FooterChar"/>
+    <w:link w:val="PieddepageCar"/>
     <w:uiPriority w:val="99"/>
     <w:unhideWhenUsed/>
     <w:rsid w:val="00DF491D"/>
@@ -7575,10 +6930,10 @@
       </w:tabs>
     </w:pPr>
   </w:style>
-  <w:style w:type="character" w:customStyle="1" w:styleId="FooterChar">
-    <w:name w:val="Footer Char"/>
-    <w:basedOn w:val="DefaultParagraphFont"/>
-    <w:link w:val="Footer"/>
+  <w:style w:type="character" w:customStyle="1" w:styleId="PieddepageCar">
+    <w:name w:val="Pied de page Car"/>
+    <w:basedOn w:val="Policepardfaut"/>
+    <w:link w:val="Pieddepage"/>
     <w:uiPriority w:val="99"/>
     <w:rsid w:val="00DF491D"/>
     <w:rPr>
@@ -7589,10 +6944,10 @@
       <w:lang w:eastAsia="ja-JP"/>
     </w:rPr>
   </w:style>
-  <w:style w:type="paragraph" w:styleId="Header">
+  <w:style w:type="paragraph" w:styleId="En-tte">
     <w:name w:val="header"/>
     <w:basedOn w:val="Normal"/>
-    <w:link w:val="HeaderChar"/>
+    <w:link w:val="En-tteCar"/>
     <w:uiPriority w:val="99"/>
     <w:unhideWhenUsed/>
     <w:rsid w:val="00DF491D"/>
@@ -7603,10 +6958,10 @@
       </w:tabs>
     </w:pPr>
   </w:style>
-  <w:style w:type="character" w:customStyle="1" w:styleId="HeaderChar">
-    <w:name w:val="Header Char"/>
-    <w:basedOn w:val="DefaultParagraphFont"/>
-    <w:link w:val="Header"/>
+  <w:style w:type="character" w:customStyle="1" w:styleId="En-tteCar">
+    <w:name w:val="En-tête Car"/>
+    <w:basedOn w:val="Policepardfaut"/>
+    <w:link w:val="En-tte"/>
     <w:uiPriority w:val="99"/>
     <w:rsid w:val="00DF491D"/>
     <w:rPr>
@@ -7617,10 +6972,10 @@
       <w:lang w:eastAsia="ja-JP"/>
     </w:rPr>
   </w:style>
-  <w:style w:type="character" w:customStyle="1" w:styleId="Heading4Char">
-    <w:name w:val="Heading 4 Char"/>
-    <w:basedOn w:val="DefaultParagraphFont"/>
-    <w:link w:val="Heading4"/>
+  <w:style w:type="character" w:customStyle="1" w:styleId="Titre4Car">
+    <w:name w:val="Titre 4 Car"/>
+    <w:basedOn w:val="Policepardfaut"/>
+    <w:link w:val="Titre4"/>
     <w:uiPriority w:val="9"/>
     <w:semiHidden/>
     <w:rsid w:val="00DF491D"/>
@@ -7631,10 +6986,10 @@
       <w:lang w:eastAsia="ja-JP"/>
     </w:rPr>
   </w:style>
-  <w:style w:type="character" w:customStyle="1" w:styleId="Heading5Char">
-    <w:name w:val="Heading 5 Char"/>
-    <w:basedOn w:val="DefaultParagraphFont"/>
-    <w:link w:val="Heading5"/>
+  <w:style w:type="character" w:customStyle="1" w:styleId="Titre5Car">
+    <w:name w:val="Titre 5 Car"/>
+    <w:basedOn w:val="Policepardfaut"/>
+    <w:link w:val="Titre5"/>
     <w:uiPriority w:val="9"/>
     <w:rsid w:val="00DF491D"/>
     <w:rPr>
@@ -7645,10 +7000,10 @@
       <w:lang w:eastAsia="ja-JP"/>
     </w:rPr>
   </w:style>
-  <w:style w:type="character" w:customStyle="1" w:styleId="Heading6Char">
-    <w:name w:val="Heading 6 Char"/>
-    <w:basedOn w:val="DefaultParagraphFont"/>
-    <w:link w:val="Heading6"/>
+  <w:style w:type="character" w:customStyle="1" w:styleId="Titre6Car">
+    <w:name w:val="Titre 6 Car"/>
+    <w:basedOn w:val="Policepardfaut"/>
+    <w:link w:val="Titre6"/>
     <w:uiPriority w:val="9"/>
     <w:semiHidden/>
     <w:rsid w:val="00DF491D"/>
@@ -7661,10 +7016,10 @@
       <w:lang w:eastAsia="ja-JP"/>
     </w:rPr>
   </w:style>
-  <w:style w:type="character" w:customStyle="1" w:styleId="Heading7Char">
-    <w:name w:val="Heading 7 Char"/>
-    <w:basedOn w:val="DefaultParagraphFont"/>
-    <w:link w:val="Heading7"/>
+  <w:style w:type="character" w:customStyle="1" w:styleId="Titre7Car">
+    <w:name w:val="Titre 7 Car"/>
+    <w:basedOn w:val="Policepardfaut"/>
+    <w:link w:val="Titre7"/>
     <w:uiPriority w:val="9"/>
     <w:semiHidden/>
     <w:rsid w:val="00DF491D"/>
@@ -7678,10 +7033,10 @@
       <w:lang w:eastAsia="ja-JP"/>
     </w:rPr>
   </w:style>
-  <w:style w:type="character" w:customStyle="1" w:styleId="Heading8Char">
-    <w:name w:val="Heading 8 Char"/>
-    <w:basedOn w:val="DefaultParagraphFont"/>
-    <w:link w:val="Heading8"/>
+  <w:style w:type="character" w:customStyle="1" w:styleId="Titre8Car">
+    <w:name w:val="Titre 8 Car"/>
+    <w:basedOn w:val="Policepardfaut"/>
+    <w:link w:val="Titre8"/>
     <w:uiPriority w:val="9"/>
     <w:semiHidden/>
     <w:rsid w:val="00DF491D"/>
@@ -7693,10 +7048,10 @@
       <w:lang w:eastAsia="ja-JP"/>
     </w:rPr>
   </w:style>
-  <w:style w:type="character" w:customStyle="1" w:styleId="Heading9Char">
-    <w:name w:val="Heading 9 Char"/>
-    <w:basedOn w:val="DefaultParagraphFont"/>
-    <w:link w:val="Heading9"/>
+  <w:style w:type="character" w:customStyle="1" w:styleId="Titre9Car">
+    <w:name w:val="Titre 9 Car"/>
+    <w:basedOn w:val="Policepardfaut"/>
+    <w:link w:val="Titre9"/>
     <w:uiPriority w:val="9"/>
     <w:semiHidden/>
     <w:rsid w:val="00DF491D"/>
@@ -7709,9 +7064,9 @@
       <w:lang w:eastAsia="ja-JP"/>
     </w:rPr>
   </w:style>
-  <w:style w:type="character" w:styleId="IntenseEmphasis">
+  <w:style w:type="character" w:styleId="Emphaseintense">
     <w:name w:val="Intense Emphasis"/>
-    <w:basedOn w:val="DefaultParagraphFont"/>
+    <w:basedOn w:val="Policepardfaut"/>
     <w:uiPriority w:val="21"/>
     <w:qFormat/>
     <w:rsid w:val="00DF491D"/>
@@ -7724,10 +7079,10 @@
       <w:szCs w:val="20"/>
     </w:rPr>
   </w:style>
-  <w:style w:type="paragraph" w:styleId="IntenseQuote">
+  <w:style w:type="paragraph" w:styleId="Citationintense">
     <w:name w:val="Intense Quote"/>
     <w:basedOn w:val="Normal"/>
-    <w:link w:val="IntenseQuoteChar"/>
+    <w:link w:val="CitationintenseCar"/>
     <w:uiPriority w:val="30"/>
     <w:qFormat/>
     <w:rsid w:val="00DF491D"/>
@@ -7748,10 +7103,10 @@
       <w:color w:val="FFFFFF" w:themeColor="background1"/>
     </w:rPr>
   </w:style>
-  <w:style w:type="character" w:customStyle="1" w:styleId="IntenseQuoteChar">
-    <w:name w:val="Intense Quote Char"/>
-    <w:basedOn w:val="DefaultParagraphFont"/>
-    <w:link w:val="IntenseQuote"/>
+  <w:style w:type="character" w:customStyle="1" w:styleId="CitationintenseCar">
+    <w:name w:val="Citation intense Car"/>
+    <w:basedOn w:val="Policepardfaut"/>
+    <w:link w:val="Citationintense"/>
     <w:uiPriority w:val="30"/>
     <w:rsid w:val="00DF491D"/>
     <w:rPr>
@@ -7764,9 +7119,9 @@
       <w:lang w:eastAsia="ja-JP"/>
     </w:rPr>
   </w:style>
-  <w:style w:type="character" w:styleId="IntenseReference">
+  <w:style w:type="character" w:styleId="Rfrenceintense">
     <w:name w:val="Intense Reference"/>
-    <w:basedOn w:val="DefaultParagraphFont"/>
+    <w:basedOn w:val="Policepardfaut"/>
     <w:uiPriority w:val="32"/>
     <w:qFormat/>
     <w:rsid w:val="00DF491D"/>
@@ -7779,7 +7134,7 @@
       <w:u w:val="single"/>
     </w:rPr>
   </w:style>
-  <w:style w:type="paragraph" w:styleId="ListBullet">
+  <w:style w:type="paragraph" w:styleId="Listepuces">
     <w:name w:val="List Bullet"/>
     <w:basedOn w:val="Normal"/>
     <w:uiPriority w:val="36"/>
@@ -7794,7 +7149,7 @@
       <w:contextualSpacing/>
     </w:pPr>
   </w:style>
-  <w:style w:type="paragraph" w:styleId="ListBullet2">
+  <w:style w:type="paragraph" w:styleId="Listepuces2">
     <w:name w:val="List Bullet 2"/>
     <w:basedOn w:val="Normal"/>
     <w:uiPriority w:val="36"/>
@@ -7809,7 +7164,7 @@
       <w:contextualSpacing/>
     </w:pPr>
   </w:style>
-  <w:style w:type="paragraph" w:styleId="ListBullet3">
+  <w:style w:type="paragraph" w:styleId="Listepuces3">
     <w:name w:val="List Bullet 3"/>
     <w:basedOn w:val="Normal"/>
     <w:uiPriority w:val="36"/>
@@ -7824,7 +7179,7 @@
       <w:contextualSpacing/>
     </w:pPr>
   </w:style>
-  <w:style w:type="paragraph" w:styleId="ListBullet4">
+  <w:style w:type="paragraph" w:styleId="Listepuces4">
     <w:name w:val="List Bullet 4"/>
     <w:basedOn w:val="Normal"/>
     <w:uiPriority w:val="36"/>
@@ -7839,7 +7194,7 @@
       <w:contextualSpacing/>
     </w:pPr>
   </w:style>
-  <w:style w:type="paragraph" w:styleId="ListBullet5">
+  <w:style w:type="paragraph" w:styleId="Listepuces5">
     <w:name w:val="List Bullet 5"/>
     <w:basedOn w:val="Normal"/>
     <w:uiPriority w:val="36"/>
@@ -7854,9 +7209,9 @@
       <w:contextualSpacing/>
     </w:pPr>
   </w:style>
-  <w:style w:type="character" w:styleId="PlaceholderText">
+  <w:style w:type="character" w:styleId="Textedelespacerserv">
     <w:name w:val="Placeholder Text"/>
-    <w:basedOn w:val="DefaultParagraphFont"/>
+    <w:basedOn w:val="Policepardfaut"/>
     <w:uiPriority w:val="99"/>
     <w:semiHidden/>
     <w:rsid w:val="00DF491D"/>
@@ -7864,10 +7219,10 @@
       <w:color w:val="808080"/>
     </w:rPr>
   </w:style>
-  <w:style w:type="paragraph" w:styleId="Quote">
+  <w:style w:type="paragraph" w:styleId="Citation">
     <w:name w:val="Quote"/>
     <w:basedOn w:val="Normal"/>
-    <w:link w:val="QuoteChar"/>
+    <w:link w:val="CitationCar"/>
     <w:uiPriority w:val="29"/>
     <w:qFormat/>
     <w:rsid w:val="00DF491D"/>
@@ -7876,10 +7231,10 @@
       <w:color w:val="7F7F7F" w:themeColor="background1" w:themeShade="7F"/>
     </w:rPr>
   </w:style>
-  <w:style w:type="character" w:customStyle="1" w:styleId="QuoteChar">
-    <w:name w:val="Quote Char"/>
-    <w:basedOn w:val="DefaultParagraphFont"/>
-    <w:link w:val="Quote"/>
+  <w:style w:type="character" w:customStyle="1" w:styleId="CitationCar">
+    <w:name w:val="Citation Car"/>
+    <w:basedOn w:val="Policepardfaut"/>
+    <w:link w:val="Citation"/>
     <w:uiPriority w:val="29"/>
     <w:rsid w:val="00DF491D"/>
     <w:rPr>
@@ -7891,7 +7246,7 @@
       <w:lang w:eastAsia="ja-JP"/>
     </w:rPr>
   </w:style>
-  <w:style w:type="character" w:styleId="Strong">
+  <w:style w:type="character" w:styleId="lev">
     <w:name w:val="Strong"/>
     <w:uiPriority w:val="22"/>
     <w:qFormat/>
@@ -7902,9 +7257,9 @@
       <w:color w:val="9FB8CD" w:themeColor="accent2"/>
     </w:rPr>
   </w:style>
-  <w:style w:type="character" w:styleId="SubtleEmphasis">
+  <w:style w:type="character" w:styleId="Emphaseple">
     <w:name w:val="Subtle Emphasis"/>
-    <w:basedOn w:val="DefaultParagraphFont"/>
+    <w:basedOn w:val="Policepardfaut"/>
     <w:uiPriority w:val="19"/>
     <w:qFormat/>
     <w:rsid w:val="00DF491D"/>
@@ -7917,9 +7272,9 @@
       <w:szCs w:val="24"/>
     </w:rPr>
   </w:style>
-  <w:style w:type="character" w:styleId="SubtleReference">
+  <w:style w:type="character" w:styleId="Rfrenceple">
     <w:name w:val="Subtle Reference"/>
-    <w:basedOn w:val="DefaultParagraphFont"/>
+    <w:basedOn w:val="Policepardfaut"/>
     <w:uiPriority w:val="31"/>
     <w:qFormat/>
     <w:rsid w:val="00DF491D"/>
@@ -7931,9 +7286,9 @@
       <w:u w:val="single"/>
     </w:rPr>
   </w:style>
-  <w:style w:type="table" w:styleId="TableGrid">
+  <w:style w:type="table" w:styleId="Grilledutableau">
     <w:name w:val="Table Grid"/>
-    <w:basedOn w:val="TableNormal"/>
+    <w:basedOn w:val="TableauNormal"/>
     <w:uiPriority w:val="1"/>
     <w:rsid w:val="00DF491D"/>
     <w:pPr>
@@ -7960,7 +7315,7 @@
       </w:tblCellMar>
     </w:tblPr>
   </w:style>
-  <w:style w:type="paragraph" w:styleId="TOC1">
+  <w:style w:type="paragraph" w:styleId="TM1">
     <w:name w:val="toc 1"/>
     <w:basedOn w:val="Normal"/>
     <w:next w:val="Normal"/>
@@ -7982,7 +7337,7 @@
       <w:color w:val="9FB8CD" w:themeColor="accent2"/>
     </w:rPr>
   </w:style>
-  <w:style w:type="paragraph" w:styleId="TOC2">
+  <w:style w:type="paragraph" w:styleId="TM2">
     <w:name w:val="toc 2"/>
     <w:basedOn w:val="Normal"/>
     <w:next w:val="Normal"/>
@@ -8004,7 +7359,7 @@
       <w:noProof/>
     </w:rPr>
   </w:style>
-  <w:style w:type="paragraph" w:styleId="TOC3">
+  <w:style w:type="paragraph" w:styleId="TM3">
     <w:name w:val="toc 3"/>
     <w:basedOn w:val="Normal"/>
     <w:next w:val="Normal"/>
@@ -8026,7 +7381,7 @@
       <w:noProof/>
     </w:rPr>
   </w:style>
-  <w:style w:type="paragraph" w:styleId="TOC4">
+  <w:style w:type="paragraph" w:styleId="TM4">
     <w:name w:val="toc 4"/>
     <w:basedOn w:val="Normal"/>
     <w:next w:val="Normal"/>
@@ -8048,7 +7403,7 @@
       <w:noProof/>
     </w:rPr>
   </w:style>
-  <w:style w:type="paragraph" w:styleId="TOC5">
+  <w:style w:type="paragraph" w:styleId="TM5">
     <w:name w:val="toc 5"/>
     <w:basedOn w:val="Normal"/>
     <w:next w:val="Normal"/>
@@ -8070,7 +7425,7 @@
       <w:noProof/>
     </w:rPr>
   </w:style>
-  <w:style w:type="paragraph" w:styleId="TOC6">
+  <w:style w:type="paragraph" w:styleId="TM6">
     <w:name w:val="toc 6"/>
     <w:basedOn w:val="Normal"/>
     <w:next w:val="Normal"/>
@@ -8092,7 +7447,7 @@
       <w:noProof/>
     </w:rPr>
   </w:style>
-  <w:style w:type="paragraph" w:styleId="TOC7">
+  <w:style w:type="paragraph" w:styleId="TM7">
     <w:name w:val="toc 7"/>
     <w:basedOn w:val="Normal"/>
     <w:next w:val="Normal"/>
@@ -8114,7 +7469,7 @@
       <w:noProof/>
     </w:rPr>
   </w:style>
-  <w:style w:type="paragraph" w:styleId="TOC8">
+  <w:style w:type="paragraph" w:styleId="TM8">
     <w:name w:val="toc 8"/>
     <w:basedOn w:val="Normal"/>
     <w:next w:val="Normal"/>
@@ -8136,7 +7491,7 @@
       <w:noProof/>
     </w:rPr>
   </w:style>
-  <w:style w:type="paragraph" w:styleId="TOC9">
+  <w:style w:type="paragraph" w:styleId="TM9">
     <w:name w:val="toc 9"/>
     <w:basedOn w:val="Normal"/>
     <w:next w:val="Normal"/>
@@ -8183,7 +7538,7 @@
   </w:style>
   <w:style w:type="paragraph" w:customStyle="1" w:styleId="FooterRight">
     <w:name w:val="Footer Right"/>
-    <w:basedOn w:val="Footer"/>
+    <w:basedOn w:val="Pieddepage"/>
     <w:uiPriority w:val="35"/>
     <w:qFormat/>
     <w:rsid w:val="00DF491D"/>
@@ -8222,7 +7577,7 @@
   </w:style>
   <w:style w:type="paragraph" w:customStyle="1" w:styleId="HeaderLeft">
     <w:name w:val="Header Left"/>
-    <w:basedOn w:val="Header"/>
+    <w:basedOn w:val="En-tte"/>
     <w:uiPriority w:val="35"/>
     <w:qFormat/>
     <w:rsid w:val="00DF491D"/>
@@ -8238,7 +7593,7 @@
   </w:style>
   <w:style w:type="paragraph" w:customStyle="1" w:styleId="HeaderRight">
     <w:name w:val="Header Right"/>
-    <w:basedOn w:val="Header"/>
+    <w:basedOn w:val="En-tte"/>
     <w:uiPriority w:val="35"/>
     <w:qFormat/>
     <w:rsid w:val="00DF491D"/>
@@ -8285,7 +7640,7 @@
       <w:szCs w:val="18"/>
     </w:rPr>
   </w:style>
-  <w:style w:type="paragraph" w:styleId="ListParagraph">
+  <w:style w:type="paragraph" w:styleId="Paragraphedeliste">
     <w:name w:val="List Paragraph"/>
     <w:basedOn w:val="Normal"/>
     <w:uiPriority w:val="34"/>
@@ -8296,10 +7651,10 @@
       <w:contextualSpacing/>
     </w:pPr>
   </w:style>
-  <w:style w:type="paragraph" w:styleId="DocumentMap">
+  <w:style w:type="paragraph" w:styleId="Explorateurdedocuments">
     <w:name w:val="Document Map"/>
     <w:basedOn w:val="Normal"/>
-    <w:link w:val="DocumentMapChar"/>
+    <w:link w:val="ExplorateurdedocumentsCar"/>
     <w:uiPriority w:val="99"/>
     <w:semiHidden/>
     <w:unhideWhenUsed/>
@@ -8313,10 +7668,10 @@
       <w:szCs w:val="16"/>
     </w:rPr>
   </w:style>
-  <w:style w:type="character" w:customStyle="1" w:styleId="DocumentMapChar">
-    <w:name w:val="Document Map Char"/>
-    <w:basedOn w:val="DefaultParagraphFont"/>
-    <w:link w:val="DocumentMap"/>
+  <w:style w:type="character" w:customStyle="1" w:styleId="ExplorateurdedocumentsCar">
+    <w:name w:val="Explorateur de documents Car"/>
+    <w:basedOn w:val="Policepardfaut"/>
+    <w:link w:val="Explorateurdedocuments"/>
     <w:uiPriority w:val="99"/>
     <w:semiHidden/>
     <w:rsid w:val="007C308D"/>
@@ -8328,9 +7683,9 @@
       <w:lang w:eastAsia="ja-JP"/>
     </w:rPr>
   </w:style>
-  <w:style w:type="character" w:styleId="Hyperlink">
+  <w:style w:type="character" w:styleId="Lienhypertexte">
     <w:name w:val="Hyperlink"/>
-    <w:basedOn w:val="DefaultParagraphFont"/>
+    <w:basedOn w:val="Policepardfaut"/>
     <w:uiPriority w:val="99"/>
     <w:unhideWhenUsed/>
     <w:rsid w:val="001B6FDA"/>

</xml_diff>